<commit_message>
Corrected typos in Textblocks.docx|pdf.
</commit_message>
<xml_diff>
--- a/Dokumentation/Textblocks.docx
+++ b/Dokumentation/Textblocks.docx
@@ -410,7 +410,7 @@
                                     <w:alias w:val="Jahr"/>
                                     <w:id w:val="103676087"/>
                                     <w:dataBinding w:prefixMappings="xmlns:ns0='http://schemas.microsoft.com/office/2006/coverPageProps'" w:xpath="/ns0:CoverPageProperties[1]/ns0:PublishDate[1]" w:storeItemID="{55AF091B-3C7A-41E3-B477-F2FDAA23CFDA}"/>
-                                    <w:date w:fullDate="2022-05-01T00:00:00Z">
+                                    <w:date w:fullDate="2022-05-02T00:00:00Z">
                                       <w:dateFormat w:val="yyyy"/>
                                       <w:lid w:val="de-DE"/>
                                       <w:storeMappedDataAs w:val="dateTime"/>
@@ -566,7 +566,7 @@
                                     <w:tag w:val="Änderungsdatum"/>
                                     <w:id w:val="103676103"/>
                                     <w:dataBinding w:prefixMappings="xmlns:ns0='http://schemas.microsoft.com/office/2006/coverPageProps'" w:xpath="/ns0:CoverPageProperties[1]/ns0:PublishDate[1]" w:storeItemID="{55AF091B-3C7A-41E3-B477-F2FDAA23CFDA}"/>
-                                    <w:date w:fullDate="2022-05-01T00:00:00Z">
+                                    <w:date w:fullDate="2022-05-02T00:00:00Z">
                                       <w:dateFormat w:val="dd.MM.yyyy"/>
                                       <w:lid w:val="de-DE"/>
                                       <w:storeMappedDataAs w:val="dateTime"/>
@@ -587,7 +587,7 @@
                                         <w:rPr>
                                           <w:color w:val="FFFFFF" w:themeColor="background1"/>
                                         </w:rPr>
-                                        <w:t>01.05.2022</w:t>
+                                        <w:t>02.05.2022</w:t>
                                       </w:r>
                                     </w:p>
                                   </w:sdtContent>
@@ -639,7 +639,7 @@
                               <w:alias w:val="Jahr"/>
                               <w:id w:val="103676087"/>
                               <w:dataBinding w:prefixMappings="xmlns:ns0='http://schemas.microsoft.com/office/2006/coverPageProps'" w:xpath="/ns0:CoverPageProperties[1]/ns0:PublishDate[1]" w:storeItemID="{55AF091B-3C7A-41E3-B477-F2FDAA23CFDA}"/>
-                              <w:date w:fullDate="2022-05-01T00:00:00Z">
+                              <w:date w:fullDate="2022-05-02T00:00:00Z">
                                 <w:dateFormat w:val="yyyy"/>
                                 <w:lid w:val="de-DE"/>
                                 <w:storeMappedDataAs w:val="dateTime"/>
@@ -750,7 +750,7 @@
                               <w:tag w:val="Änderungsdatum"/>
                               <w:id w:val="103676103"/>
                               <w:dataBinding w:prefixMappings="xmlns:ns0='http://schemas.microsoft.com/office/2006/coverPageProps'" w:xpath="/ns0:CoverPageProperties[1]/ns0:PublishDate[1]" w:storeItemID="{55AF091B-3C7A-41E3-B477-F2FDAA23CFDA}"/>
-                              <w:date w:fullDate="2022-05-01T00:00:00Z">
+                              <w:date w:fullDate="2022-05-02T00:00:00Z">
                                 <w:dateFormat w:val="dd.MM.yyyy"/>
                                 <w:lid w:val="de-DE"/>
                                 <w:storeMappedDataAs w:val="dateTime"/>
@@ -771,7 +771,7 @@
                                   <w:rPr>
                                     <w:color w:val="FFFFFF" w:themeColor="background1"/>
                                   </w:rPr>
-                                  <w:t>01.05.2022</w:t>
+                                  <w:t>02.05.2022</w:t>
                                 </w:r>
                               </w:p>
                             </w:sdtContent>
@@ -1796,19 +1796,13 @@
         <w:rPr>
           <w:rFonts w:cstheme="minorHAnsi"/>
         </w:rPr>
-        <w:t>(mit</w:t>
+        <w:t xml:space="preserve">oder höher </w:t>
       </w:r>
       <w:r>
         <w:rPr>
           <w:rFonts w:cstheme="minorHAnsi"/>
         </w:rPr>
-        <w:t xml:space="preserve"> installiertem </w:t>
-      </w:r>
-      <w:r>
-        <w:rPr>
-          <w:rFonts w:cstheme="minorHAnsi"/>
-        </w:rPr>
-        <w:t>.NET Framework</w:t>
+        <w:t>(.NET Framework</w:t>
       </w:r>
       <w:r>
         <w:rPr>
@@ -1851,25 +1845,43 @@
         <w:rPr>
           <w:rFonts w:cstheme="minorHAnsi"/>
         </w:rPr>
-        <w:t xml:space="preserve">Auf dem Rechner muss </w:t>
+        <w:t xml:space="preserve">MS Office </w:t>
       </w:r>
       <w:r>
         <w:rPr>
           <w:rFonts w:cstheme="minorHAnsi"/>
         </w:rPr>
-        <w:t>MS-Word</w:t>
+        <w:t>Word</w:t>
       </w:r>
       <w:r>
         <w:rPr>
           <w:rFonts w:cstheme="minorHAnsi"/>
         </w:rPr>
-        <w:t xml:space="preserve"> (ab Word 2010) </w:t>
+        <w:t xml:space="preserve"> (</w:t>
       </w:r>
       <w:r>
         <w:rPr>
           <w:rFonts w:cstheme="minorHAnsi"/>
         </w:rPr>
-        <w:t>installiert sein</w:t>
+        <w:t xml:space="preserve">Versionen </w:t>
+      </w:r>
+      <w:r>
+        <w:rPr>
+          <w:rFonts w:cstheme="minorHAnsi"/>
+        </w:rPr>
+        <w:t>2010</w:t>
+      </w:r>
+      <w:r>
+        <w:rPr>
+          <w:rFonts w:cstheme="minorHAnsi"/>
+        </w:rPr>
+        <w:t>-2019</w:t>
+      </w:r>
+      <w:r>
+        <w:rPr>
+          <w:rFonts w:cstheme="minorHAnsi"/>
+        </w:rPr>
+        <w:t>)</w:t>
       </w:r>
     </w:p>
     <w:p>
@@ -2023,7 +2035,19 @@
         <w:rPr>
           <w:rFonts w:cstheme="minorHAnsi"/>
         </w:rPr>
-        <w:t>mit Textbausteinen</w:t>
+        <w:t xml:space="preserve">mit </w:t>
+      </w:r>
+      <w:r>
+        <w:rPr>
+          <w:rFonts w:cstheme="minorHAnsi"/>
+        </w:rPr>
+        <w:t xml:space="preserve">eigenen </w:t>
+      </w:r>
+      <w:r>
+        <w:rPr>
+          <w:rFonts w:cstheme="minorHAnsi"/>
+        </w:rPr>
+        <w:t>Textbausteinen</w:t>
       </w:r>
     </w:p>
     <w:p>
@@ -2046,19 +2070,34 @@
         </w:numPr>
       </w:pPr>
       <w:r>
-        <w:t xml:space="preserve">Textblocks erblickte als rein privates Projekt im </w:t>
-      </w:r>
-      <w:r>
-        <w:t>Okt</w:t>
-      </w:r>
-      <w:r>
-        <w:t>.</w:t>
+        <w:t xml:space="preserve">Textblocks </w:t>
+      </w:r>
+      <w:r>
+        <w:t xml:space="preserve">wurde </w:t>
+      </w:r>
+      <w:r>
+        <w:t xml:space="preserve">im </w:t>
+      </w:r>
+      <w:r>
+        <w:t>November</w:t>
       </w:r>
       <w:r>
         <w:t xml:space="preserve"> </w:t>
       </w:r>
       <w:r>
-        <w:t xml:space="preserve">2018 das Licht der Welt und wurde im Mai 2022 unter GNU General Public License auf </w:t>
+        <w:t xml:space="preserve">2018 </w:t>
+      </w:r>
+      <w:r>
+        <w:t xml:space="preserve">als rein privates Projekt erstellt und </w:t>
+      </w:r>
+      <w:r>
+        <w:t xml:space="preserve">im Mai 2022 unter </w:t>
+      </w:r>
+      <w:r>
+        <w:t xml:space="preserve">der </w:t>
+      </w:r>
+      <w:r>
+        <w:t xml:space="preserve">GNU General Public License auf </w:t>
       </w:r>
       <w:hyperlink r:id="rId12" w:history="1">
         <w:r>
@@ -2161,7 +2200,13 @@
         </w:numPr>
       </w:pPr>
       <w:r>
-        <w:t xml:space="preserve">Beim erstmaligen Öffnen </w:t>
+        <w:t xml:space="preserve">Beim </w:t>
+      </w:r>
+      <w:r>
+        <w:t xml:space="preserve">ersten </w:t>
+      </w:r>
+      <w:r>
+        <w:t xml:space="preserve">Öffnen </w:t>
       </w:r>
       <w:r>
         <w:t xml:space="preserve">eines Textblocks-Katalogs </w:t>
@@ -2187,7 +2232,7 @@
         <w:t xml:space="preserve">Start- und Endpositionen </w:t>
       </w:r>
       <w:r>
-        <w:t xml:space="preserve">aller </w:t>
+        <w:t xml:space="preserve">der enthaltenen </w:t>
       </w:r>
       <w:r>
         <w:t xml:space="preserve">Kategorien und Textblöcke ermittelt und </w:t>
@@ -2761,7 +2806,19 @@
         <w:rPr>
           <w:color w:val="C00000"/>
         </w:rPr>
-        <w:t>mindestens 4 Zeichen</w:t>
+        <w:t xml:space="preserve">mindestens </w:t>
+      </w:r>
+      <w:r>
+        <w:rPr>
+          <w:color w:val="C00000"/>
+        </w:rPr>
+        <w:t>3</w:t>
+      </w:r>
+      <w:r>
+        <w:rPr>
+          <w:color w:val="C00000"/>
+        </w:rPr>
+        <w:t xml:space="preserve"> Zeichen</w:t>
       </w:r>
       <w:r>
         <w:t xml:space="preserve"> (ohne </w:t>
@@ -2997,12 +3054,14 @@
       <w:r>
         <w:rPr>
           <w:color w:val="C00000"/>
+          <w:highlight w:val="yellow"/>
         </w:rPr>
         <w:t>-</w:t>
       </w:r>
       <w:r>
         <w:rPr>
           <w:color w:val="C00000"/>
+          <w:highlight w:val="yellow"/>
         </w:rPr>
         <w:t>öffnen</w:t>
       </w:r>
@@ -3031,13 +3090,22 @@
         <w:br/>
       </w:r>
       <w:r>
-        <w:t>Wenn die Suche aktiviert ist, werden die Suchelemente in blauer Farbe hervorgehoben. Die Treffer für die ak</w:t>
+        <w:t xml:space="preserve">Wenn die Suche aktiviert ist, werden die </w:t>
+      </w:r>
+      <w:r>
+        <w:rPr>
+          <w:color w:val="1F497D" w:themeColor="text2"/>
+        </w:rPr>
+        <w:t>Suchelemente in blauer Farbe</w:t>
+      </w:r>
+      <w:r>
+        <w:t xml:space="preserve"> hervorgehoben. Die Treffer für die ak</w:t>
       </w:r>
       <w:r>
         <w:t xml:space="preserve">tuelle Auswahl werden angezeigt (Beispiel: „Treffer: </w:t>
       </w:r>
       <w:r>
-        <w:t>3</w:t>
+        <w:t>1</w:t>
       </w:r>
       <w:r>
         <w:t>“). Die gefundenen Suchbegriffe werden in der Vorscha</w:t>
@@ -3047,6 +3115,7 @@
       </w:r>
       <w:r>
         <w:rPr>
+          <w:color w:val="C00000"/>
           <w:highlight w:val="yellow"/>
         </w:rPr>
         <w:t>Automatisch</w:t>
@@ -3056,6 +3125,7 @@
       </w:r>
       <w:r>
         <w:rPr>
+          <w:color w:val="C00000"/>
           <w:highlight w:val="yellow"/>
         </w:rPr>
         <w:t>Grafik</w:t>
@@ -3751,6 +3821,7 @@
         <w:t>Verwendung des Suchfilters (Kategorie, Suchoptionen und Suchbegriffe)</w:t>
       </w:r>
     </w:p>
+    <w:p/>
     <w:p>
       <w:pPr>
         <w:pBdr>
@@ -4038,9 +4109,15 @@
       </w:r>
       <w:proofErr w:type="spellStart"/>
       <w:r>
+        <w:rPr>
+          <w:color w:val="C00000"/>
+        </w:rPr>
         <w:t>tb_</w:t>
       </w:r>
       <w:r>
+        <w:rPr>
+          <w:color w:val="C00000"/>
+        </w:rPr>
         <w:t>Kategorie</w:t>
       </w:r>
       <w:proofErr w:type="spellEnd"/>
@@ -4195,7 +4272,7 @@
           </mc:Choice>
           <mc:Fallback>
             <w:pict>
-              <v:rect w14:anchorId="3F0BB26B" id="Rechteck 11" o:spid="_x0000_s1026" style="position:absolute;margin-left:115.15pt;margin-top:4.75pt;width:106.35pt;height:41.35pt;z-index:251685888;visibility:visible;mso-wrap-style:square;mso-width-percent:0;mso-wrap-distance-left:9pt;mso-wrap-distance-top:0;mso-wrap-distance-right:9pt;mso-wrap-distance-bottom:0;mso-position-horizontal:absolute;mso-position-horizontal-relative:text;mso-position-vertical:absolute;mso-position-vertical-relative:text;mso-width-percent:0;mso-width-relative:margin;v-text-anchor:middle" o:gfxdata="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" filled="f" strokecolor="#00b050" strokeweight="2pt"/>
+              <v:rect w14:anchorId="30BAAF98" id="Rechteck 11" o:spid="_x0000_s1026" style="position:absolute;margin-left:115.15pt;margin-top:4.75pt;width:106.35pt;height:41.35pt;z-index:251685888;visibility:visible;mso-wrap-style:square;mso-width-percent:0;mso-wrap-distance-left:9pt;mso-wrap-distance-top:0;mso-wrap-distance-right:9pt;mso-wrap-distance-bottom:0;mso-position-horizontal:absolute;mso-position-horizontal-relative:text;mso-position-vertical:absolute;mso-position-vertical-relative:text;mso-width-percent:0;mso-width-relative:margin;v-text-anchor:middle" o:gfxdata="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" filled="f" strokecolor="#00b050" strokeweight="2pt"/>
             </w:pict>
           </mc:Fallback>
         </mc:AlternateContent>
@@ -4272,7 +4349,7 @@
           </mc:Choice>
           <mc:Fallback>
             <w:pict>
-              <v:rect w14:anchorId="0E2BD182" id="Rechteck 10" o:spid="_x0000_s1026" style="position:absolute;margin-left:5.1pt;margin-top:4.8pt;width:106.4pt;height:41.35pt;z-index:251676672;visibility:visible;mso-wrap-style:square;mso-width-percent:0;mso-wrap-distance-left:9pt;mso-wrap-distance-top:0;mso-wrap-distance-right:9pt;mso-wrap-distance-bottom:0;mso-position-horizontal:absolute;mso-position-horizontal-relative:text;mso-position-vertical:absolute;mso-position-vertical-relative:text;mso-width-percent:0;mso-width-relative:margin;v-text-anchor:middle" o:gfxdata="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" filled="f" strokecolor="red" strokeweight="2pt"/>
+              <v:rect w14:anchorId="0ABA1E78" id="Rechteck 10" o:spid="_x0000_s1026" style="position:absolute;margin-left:5.1pt;margin-top:4.8pt;width:106.4pt;height:41.35pt;z-index:251676672;visibility:visible;mso-wrap-style:square;mso-width-percent:0;mso-wrap-distance-left:9pt;mso-wrap-distance-top:0;mso-wrap-distance-right:9pt;mso-wrap-distance-bottom:0;mso-position-horizontal:absolute;mso-position-horizontal-relative:text;mso-position-vertical:absolute;mso-position-vertical-relative:text;mso-width-percent:0;mso-width-relative:margin;v-text-anchor:middle" o:gfxdata="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" filled="f" strokecolor="red" strokeweight="2pt"/>
             </w:pict>
           </mc:Fallback>
         </mc:AlternateContent>
@@ -4783,12 +4860,14 @@
       <w:r>
         <w:rPr>
           <w:bCs/>
+          <w:color w:val="C00000"/>
         </w:rPr>
         <w:t>tb_</w:t>
       </w:r>
       <w:r>
         <w:rPr>
           <w:bCs/>
+          <w:color w:val="C00000"/>
         </w:rPr>
         <w:t>Kategorie</w:t>
       </w:r>
@@ -4835,6 +4914,7 @@
       <w:r>
         <w:rPr>
           <w:bCs/>
+          <w:color w:val="C00000"/>
         </w:rPr>
         <w:t>tb_Textblock</w:t>
       </w:r>
@@ -5200,7 +5280,13 @@
         <w:rPr>
           <w:color w:val="C00000"/>
         </w:rPr>
-        <w:t>tb_Textblock</w:t>
+        <w:t>tb_</w:t>
+      </w:r>
+      <w:r>
+        <w:rPr>
+          <w:color w:val="C00000"/>
+        </w:rPr>
+        <w:t>Kategorie</w:t>
       </w:r>
       <w:proofErr w:type="spellEnd"/>
       <w:r>
@@ -5324,9 +5410,6 @@
     </w:p>
     <w:p>
       <w:r>
-        <w:t xml:space="preserve">Die Anwendung </w:t>
-      </w:r>
-      <w:r>
         <w:rPr>
           <w:color w:val="C00000"/>
         </w:rPr>
@@ -5336,22 +5419,37 @@
         <w:t xml:space="preserve"> </w:t>
       </w:r>
       <w:r>
-        <w:t xml:space="preserve">wurde seit Oktober 2018 vom Autor selbst </w:t>
+        <w:t xml:space="preserve">wird </w:t>
+      </w:r>
+      <w:r>
+        <w:t xml:space="preserve">seit </w:t>
+      </w:r>
+      <w:r>
+        <w:t xml:space="preserve">November </w:t>
+      </w:r>
+      <w:r>
+        <w:t xml:space="preserve">2018 vom Autor </w:t>
       </w:r>
       <w:r>
         <w:t xml:space="preserve">für die </w:t>
       </w:r>
       <w:r>
-        <w:t xml:space="preserve">automatisierte Erstellung </w:t>
-      </w:r>
-      <w:r>
-        <w:t xml:space="preserve">der eigenen </w:t>
-      </w:r>
-      <w:r>
-        <w:t xml:space="preserve">Beanstandungstexte genutzt und </w:t>
-      </w:r>
-      <w:r>
-        <w:t xml:space="preserve">im Mai 2022 unter der </w:t>
+        <w:t xml:space="preserve">Übernahme eigener Textbausteine in Berichte </w:t>
+      </w:r>
+      <w:r>
+        <w:t>genutzt</w:t>
+      </w:r>
+      <w:r>
+        <w:t>. I</w:t>
+      </w:r>
+      <w:r>
+        <w:t xml:space="preserve">m Mai 2022 </w:t>
+      </w:r>
+      <w:r>
+        <w:t xml:space="preserve">wurde Textblocks </w:t>
+      </w:r>
+      <w:r>
+        <w:t xml:space="preserve">unter der </w:t>
       </w:r>
       <w:r>
         <w:rPr>
@@ -5574,16 +5672,15 @@
               </w:rPr>
               <w:alias w:val="Änderungsdatum"/>
               <w:tag w:val="Änderungsdatum"/>
-              <w:id w:val="1328632085"/>
+              <w:id w:val="-1563476506"/>
               <w:dataBinding w:prefixMappings="xmlns:ns0='http://schemas.microsoft.com/office/2006/coverPageProps'" w:xpath="/ns0:CoverPageProperties[1]/ns0:PublishDate[1]" w:storeItemID="{55AF091B-3C7A-41E3-B477-F2FDAA23CFDA}"/>
-              <w:date w:fullDate="2022-05-01T00:00:00Z">
+              <w:date w:fullDate="2022-05-02T00:00:00Z">
                 <w:dateFormat w:val="dd.MM.yyyy"/>
                 <w:lid w:val="de-DE"/>
                 <w:storeMappedDataAs w:val="dateTime"/>
                 <w:calendar w:val="gregorian"/>
               </w:date>
             </w:sdtPr>
-            <w:sdtEndPr/>
             <w:sdtContent>
               <w:r>
                 <w:rPr>
@@ -5591,7 +5688,7 @@
                   <w:sz w:val="16"/>
                   <w:szCs w:val="18"/>
                 </w:rPr>
-                <w:t>01.05.2022</w:t>
+                <w:t>02.05.2022</w:t>
               </w:r>
             </w:sdtContent>
           </w:sdt>
@@ -12904,7 +13001,7 @@
 
 <file path=customXml/item1.xml><?xml version="1.0" encoding="utf-8"?>
 <CoverPageProperties xmlns="http://schemas.microsoft.com/office/2006/coverPageProps">
-  <PublishDate>2022-05-01T00:00:00</PublishDate>
+  <PublishDate>2022-05-02T00:00:00</PublishDate>
   <Abstract/>
   <CompanyAddress/>
   <CompanyPhone/>

</xml_diff>

<commit_message>
Catalog document filter accepts all (.docx) files.
</commit_message>
<xml_diff>
--- a/Dokumentation/Textblocks.docx
+++ b/Dokumentation/Textblocks.docx
@@ -1,6 +1,6 @@
 
 <file path=word/document.xml><?xml version="1.0" encoding="utf-8"?>
-<w:document xmlns:wpc="http://schemas.microsoft.com/office/word/2010/wordprocessingCanvas" xmlns:cx="http://schemas.microsoft.com/office/drawing/2014/chartex" xmlns:cx1="http://schemas.microsoft.com/office/drawing/2015/9/8/chartex" xmlns:cx2="http://schemas.microsoft.com/office/drawing/2015/10/21/chartex" xmlns:cx3="http://schemas.microsoft.com/office/drawing/2016/5/9/chartex" xmlns:cx4="http://schemas.microsoft.com/office/drawing/2016/5/10/chartex" xmlns:cx5="http://schemas.microsoft.com/office/drawing/2016/5/11/chartex" xmlns:cx6="http://schemas.microsoft.com/office/drawing/2016/5/12/chartex" xmlns:cx7="http://schemas.microsoft.com/office/drawing/2016/5/13/chartex" xmlns:cx8="http://schemas.microsoft.com/office/drawing/2016/5/14/chartex" xmlns:mc="http://schemas.openxmlformats.org/markup-compatibility/2006" xmlns:aink="http://schemas.microsoft.com/office/drawing/2016/ink" xmlns:am3d="http://schemas.microsoft.com/office/drawing/2017/model3d" xmlns:o="urn:schemas-microsoft-com:office:office" xmlns:r="http://schemas.openxmlformats.org/officeDocument/2006/relationships" xmlns:m="http://schemas.openxmlformats.org/officeDocument/2006/math" xmlns:v="urn:schemas-microsoft-com:vml" xmlns:wp14="http://schemas.microsoft.com/office/word/2010/wordprocessingDrawing" xmlns:wp="http://schemas.openxmlformats.org/drawingml/2006/wordprocessingDrawing" xmlns:w10="urn:schemas-microsoft-com:office:word" xmlns:w="http://schemas.openxmlformats.org/wordprocessingml/2006/main" xmlns:w14="http://schemas.microsoft.com/office/word/2010/wordml" xmlns:w15="http://schemas.microsoft.com/office/word/2012/wordml" xmlns:w16cex="http://schemas.microsoft.com/office/word/2018/wordml/cex" xmlns:w16cid="http://schemas.microsoft.com/office/word/2016/wordml/cid" xmlns:w16="http://schemas.microsoft.com/office/word/2018/wordml" xmlns:w16sdtdh="http://schemas.microsoft.com/office/word/2020/wordml/sdtdatahash" xmlns:w16se="http://schemas.microsoft.com/office/word/2015/wordml/symex" xmlns:wpg="http://schemas.microsoft.com/office/word/2010/wordprocessingGroup" xmlns:wpi="http://schemas.microsoft.com/office/word/2010/wordprocessingInk" xmlns:wne="http://schemas.microsoft.com/office/word/2006/wordml" xmlns:wps="http://schemas.microsoft.com/office/word/2010/wordprocessingShape" mc:Ignorable="w14 w15 w16se w16cid w16 w16cex w16sdtdh wp14">
+<w:document xmlns:wpc="http://schemas.microsoft.com/office/word/2010/wordprocessingCanvas" xmlns:cx="http://schemas.microsoft.com/office/drawing/2014/chartex" xmlns:cx1="http://schemas.microsoft.com/office/drawing/2015/9/8/chartex" xmlns:cx2="http://schemas.microsoft.com/office/drawing/2015/10/21/chartex" xmlns:cx3="http://schemas.microsoft.com/office/drawing/2016/5/9/chartex" xmlns:cx4="http://schemas.microsoft.com/office/drawing/2016/5/10/chartex" xmlns:cx5="http://schemas.microsoft.com/office/drawing/2016/5/11/chartex" xmlns:cx6="http://schemas.microsoft.com/office/drawing/2016/5/12/chartex" xmlns:cx7="http://schemas.microsoft.com/office/drawing/2016/5/13/chartex" xmlns:cx8="http://schemas.microsoft.com/office/drawing/2016/5/14/chartex" xmlns:mc="http://schemas.openxmlformats.org/markup-compatibility/2006" xmlns:aink="http://schemas.microsoft.com/office/drawing/2016/ink" xmlns:am3d="http://schemas.microsoft.com/office/drawing/2017/model3d" xmlns:o="urn:schemas-microsoft-com:office:office" xmlns:oel="http://schemas.microsoft.com/office/2019/extlst" xmlns:r="http://schemas.openxmlformats.org/officeDocument/2006/relationships" xmlns:m="http://schemas.openxmlformats.org/officeDocument/2006/math" xmlns:v="urn:schemas-microsoft-com:vml" xmlns:wp14="http://schemas.microsoft.com/office/word/2010/wordprocessingDrawing" xmlns:wp="http://schemas.openxmlformats.org/drawingml/2006/wordprocessingDrawing" xmlns:w10="urn:schemas-microsoft-com:office:word" xmlns:w="http://schemas.openxmlformats.org/wordprocessingml/2006/main" xmlns:w14="http://schemas.microsoft.com/office/word/2010/wordml" xmlns:w15="http://schemas.microsoft.com/office/word/2012/wordml" xmlns:w16cex="http://schemas.microsoft.com/office/word/2018/wordml/cex" xmlns:w16cid="http://schemas.microsoft.com/office/word/2016/wordml/cid" xmlns:w16="http://schemas.microsoft.com/office/word/2018/wordml" xmlns:w16sdtdh="http://schemas.microsoft.com/office/word/2020/wordml/sdtdatahash" xmlns:w16se="http://schemas.microsoft.com/office/word/2015/wordml/symex" xmlns:wpg="http://schemas.microsoft.com/office/word/2010/wordprocessingGroup" xmlns:wpi="http://schemas.microsoft.com/office/word/2010/wordprocessingInk" xmlns:wne="http://schemas.microsoft.com/office/word/2006/wordml" xmlns:wps="http://schemas.microsoft.com/office/word/2010/wordprocessingShape" mc:Ignorable="w14 w15 w16se w16cid w16 w16cex w16sdtdh wp14">
   <w:body>
     <w:sdt>
       <w:sdtPr>
@@ -410,7 +410,7 @@
                                     <w:alias w:val="Jahr"/>
                                     <w:id w:val="103676087"/>
                                     <w:dataBinding w:prefixMappings="xmlns:ns0='http://schemas.microsoft.com/office/2006/coverPageProps'" w:xpath="/ns0:CoverPageProperties[1]/ns0:PublishDate[1]" w:storeItemID="{55AF091B-3C7A-41E3-B477-F2FDAA23CFDA}"/>
-                                    <w:date w:fullDate="2022-05-02T00:00:00Z">
+                                    <w:date w:fullDate="2022-05-04T00:00:00Z">
                                       <w:dateFormat w:val="yyyy"/>
                                       <w:lid w:val="de-DE"/>
                                       <w:storeMappedDataAs w:val="dateTime"/>
@@ -566,7 +566,7 @@
                                     <w:tag w:val="Änderungsdatum"/>
                                     <w:id w:val="103676103"/>
                                     <w:dataBinding w:prefixMappings="xmlns:ns0='http://schemas.microsoft.com/office/2006/coverPageProps'" w:xpath="/ns0:CoverPageProperties[1]/ns0:PublishDate[1]" w:storeItemID="{55AF091B-3C7A-41E3-B477-F2FDAA23CFDA}"/>
-                                    <w:date w:fullDate="2022-05-02T00:00:00Z">
+                                    <w:date w:fullDate="2022-05-04T00:00:00Z">
                                       <w:dateFormat w:val="dd.MM.yyyy"/>
                                       <w:lid w:val="de-DE"/>
                                       <w:storeMappedDataAs w:val="dateTime"/>
@@ -587,7 +587,7 @@
                                         <w:rPr>
                                           <w:color w:val="FFFFFF" w:themeColor="background1"/>
                                         </w:rPr>
-                                        <w:t>02.05.2022</w:t>
+                                        <w:t>04.05.2022</w:t>
                                       </w:r>
                                     </w:p>
                                   </w:sdtContent>
@@ -639,7 +639,7 @@
                               <w:alias w:val="Jahr"/>
                               <w:id w:val="103676087"/>
                               <w:dataBinding w:prefixMappings="xmlns:ns0='http://schemas.microsoft.com/office/2006/coverPageProps'" w:xpath="/ns0:CoverPageProperties[1]/ns0:PublishDate[1]" w:storeItemID="{55AF091B-3C7A-41E3-B477-F2FDAA23CFDA}"/>
-                              <w:date w:fullDate="2022-05-02T00:00:00Z">
+                              <w:date w:fullDate="2022-05-04T00:00:00Z">
                                 <w:dateFormat w:val="yyyy"/>
                                 <w:lid w:val="de-DE"/>
                                 <w:storeMappedDataAs w:val="dateTime"/>
@@ -750,7 +750,7 @@
                               <w:tag w:val="Änderungsdatum"/>
                               <w:id w:val="103676103"/>
                               <w:dataBinding w:prefixMappings="xmlns:ns0='http://schemas.microsoft.com/office/2006/coverPageProps'" w:xpath="/ns0:CoverPageProperties[1]/ns0:PublishDate[1]" w:storeItemID="{55AF091B-3C7A-41E3-B477-F2FDAA23CFDA}"/>
-                              <w:date w:fullDate="2022-05-02T00:00:00Z">
+                              <w:date w:fullDate="2022-05-04T00:00:00Z">
                                 <w:dateFormat w:val="dd.MM.yyyy"/>
                                 <w:lid w:val="de-DE"/>
                                 <w:storeMappedDataAs w:val="dateTime"/>
@@ -771,7 +771,7 @@
                                   <w:rPr>
                                     <w:color w:val="FFFFFF" w:themeColor="background1"/>
                                   </w:rPr>
-                                  <w:t>02.05.2022</w:t>
+                                  <w:t>04.05.2022</w:t>
                                 </w:r>
                               </w:p>
                             </w:sdtContent>
@@ -1618,19 +1618,13 @@
         <w:rPr>
           <w:color w:val="C00000"/>
         </w:rPr>
-        <w:t>Text</w:t>
+        <w:t>Mein-K</w:t>
       </w:r>
       <w:r>
         <w:rPr>
           <w:color w:val="C00000"/>
         </w:rPr>
-        <w:t>b</w:t>
-      </w:r>
-      <w:r>
-        <w:rPr>
-          <w:color w:val="C00000"/>
-        </w:rPr>
-        <w:t>locks_Katalog.docx</w:t>
+        <w:t>atalog.docx</w:t>
       </w:r>
       <w:r>
         <w:t xml:space="preserve">) </w:t>
@@ -1959,61 +1953,56 @@
         <w:rPr>
           <w:rFonts w:cstheme="minorHAnsi"/>
         </w:rPr>
+        <w:t xml:space="preserve">Gültige </w:t>
+      </w:r>
+      <w:r>
+        <w:rPr>
+          <w:rFonts w:cstheme="minorHAnsi"/>
+        </w:rPr>
         <w:t>Word-</w:t>
       </w:r>
       <w:r>
         <w:rPr>
           <w:rFonts w:cstheme="minorHAnsi"/>
         </w:rPr>
-        <w:t>Katalogdateien (</w:t>
+        <w:t>Katalogdatei</w:t>
+      </w:r>
+      <w:r>
+        <w:rPr>
+          <w:rFonts w:cstheme="minorHAnsi"/>
+        </w:rPr>
+        <w:t>(en)</w:t>
+      </w:r>
+      <w:r>
+        <w:rPr>
+          <w:rFonts w:cstheme="minorHAnsi"/>
+        </w:rPr>
+        <w:t xml:space="preserve"> </w:t>
+      </w:r>
+      <w:r>
+        <w:rPr>
+          <w:rFonts w:cstheme="minorHAnsi"/>
+        </w:rPr>
+        <w:t>(</w:t>
+      </w:r>
+      <w:r>
+        <w:rPr>
+          <w:rFonts w:cstheme="minorHAnsi"/>
+          <w:sz w:val="22"/>
+        </w:rPr>
+        <w:t>*</w:t>
+      </w:r>
+      <w:r>
+        <w:rPr>
+          <w:rFonts w:cstheme="minorHAnsi"/>
+          <w:sz w:val="22"/>
+        </w:rPr>
+        <w:t>.</w:t>
       </w:r>
       <w:proofErr w:type="spellStart"/>
       <w:r>
         <w:rPr>
           <w:rFonts w:cstheme="minorHAnsi"/>
-          <w:color w:val="C00000"/>
-          <w:sz w:val="22"/>
-        </w:rPr>
-        <w:t>Text</w:t>
-      </w:r>
-      <w:r>
-        <w:rPr>
-          <w:rFonts w:cstheme="minorHAnsi"/>
-          <w:color w:val="C00000"/>
-          <w:sz w:val="22"/>
-        </w:rPr>
-        <w:t>b</w:t>
-      </w:r>
-      <w:r>
-        <w:rPr>
-          <w:rFonts w:cstheme="minorHAnsi"/>
-          <w:color w:val="C00000"/>
-          <w:sz w:val="22"/>
-        </w:rPr>
-        <w:t>locks_Katalog</w:t>
-      </w:r>
-      <w:proofErr w:type="spellEnd"/>
-      <w:r>
-        <w:rPr>
-          <w:rFonts w:cstheme="minorHAnsi"/>
-          <w:color w:val="C00000"/>
-          <w:sz w:val="22"/>
-        </w:rPr>
-        <w:t>*</w:t>
-      </w:r>
-      <w:r>
-        <w:rPr>
-          <w:rFonts w:cstheme="minorHAnsi"/>
-          <w:color w:val="C00000"/>
-          <w:sz w:val="22"/>
-        </w:rPr>
-        <w:t>.</w:t>
-      </w:r>
-      <w:proofErr w:type="spellStart"/>
-      <w:r>
-        <w:rPr>
-          <w:rFonts w:cstheme="minorHAnsi"/>
-          <w:color w:val="C00000"/>
           <w:sz w:val="22"/>
         </w:rPr>
         <w:t>docx</w:t>
@@ -2076,13 +2065,7 @@
         <w:t xml:space="preserve">wurde </w:t>
       </w:r>
       <w:r>
-        <w:t xml:space="preserve">im </w:t>
-      </w:r>
-      <w:r>
-        <w:t>November</w:t>
-      </w:r>
-      <w:r>
-        <w:t xml:space="preserve"> </w:t>
+        <w:t xml:space="preserve">im Oktober </w:t>
       </w:r>
       <w:r>
         <w:t xml:space="preserve">2018 </w:t>
@@ -2091,13 +2074,7 @@
         <w:t xml:space="preserve">als rein privates Projekt erstellt und </w:t>
       </w:r>
       <w:r>
-        <w:t xml:space="preserve">im Mai 2022 unter </w:t>
-      </w:r>
-      <w:r>
-        <w:t xml:space="preserve">der </w:t>
-      </w:r>
-      <w:r>
-        <w:t xml:space="preserve">GNU General Public License auf </w:t>
+        <w:t xml:space="preserve">im Mai 2022 unter GNU General Public License auf </w:t>
       </w:r>
       <w:hyperlink r:id="rId12" w:history="1">
         <w:r>
@@ -2226,13 +2203,10 @@
         <w:t xml:space="preserve">) werden </w:t>
       </w:r>
       <w:r>
-        <w:t xml:space="preserve">die </w:t>
-      </w:r>
-      <w:r>
         <w:t xml:space="preserve">Start- und Endpositionen </w:t>
       </w:r>
       <w:r>
-        <w:t xml:space="preserve">der enthaltenen </w:t>
+        <w:t xml:space="preserve">der </w:t>
       </w:r>
       <w:r>
         <w:t xml:space="preserve">Kategorien und Textblöcke ermittelt und </w:t>
@@ -2258,19 +2232,16 @@
         <w:t>gespeichert</w:t>
       </w:r>
       <w:r>
+        <w:t xml:space="preserve">, um nachfolgende </w:t>
+      </w:r>
+      <w:r>
+        <w:t xml:space="preserve">Ladevorgänge </w:t>
+      </w:r>
+      <w:r>
+        <w:t>zu beschleunigen</w:t>
+      </w:r>
+      <w:r>
         <w:t xml:space="preserve">. </w:t>
-      </w:r>
-      <w:r>
-        <w:t xml:space="preserve">Nachfolgende </w:t>
-      </w:r>
-      <w:r>
-        <w:t xml:space="preserve">Ladevorgänge </w:t>
-      </w:r>
-      <w:r>
-        <w:t xml:space="preserve">können so </w:t>
-      </w:r>
-      <w:r>
-        <w:t xml:space="preserve">massiv beschleunigt werden. </w:t>
       </w:r>
     </w:p>
     <w:p>
@@ -2282,58 +2253,16 @@
         </w:numPr>
       </w:pPr>
       <w:r>
-        <w:t xml:space="preserve">Ist das Änderungsdatum der </w:t>
-      </w:r>
-      <w:r>
-        <w:t>Textblocks</w:t>
-      </w:r>
-      <w:r>
-        <w:t>-</w:t>
-      </w:r>
-      <w:r>
-        <w:t xml:space="preserve">Katalogdatei </w:t>
-      </w:r>
-      <w:r>
-        <w:t>(.</w:t>
-      </w:r>
-      <w:proofErr w:type="spellStart"/>
-      <w:r>
-        <w:t>tbc</w:t>
-      </w:r>
-      <w:proofErr w:type="spellEnd"/>
-      <w:r>
-        <w:t xml:space="preserve">) älter als der </w:t>
-      </w:r>
-      <w:r>
-        <w:t xml:space="preserve">zugehörige Word-Katalog </w:t>
-      </w:r>
-      <w:r>
-        <w:t>(.</w:t>
-      </w:r>
-      <w:proofErr w:type="spellStart"/>
-      <w:r>
-        <w:t>docx</w:t>
-      </w:r>
-      <w:proofErr w:type="spellEnd"/>
-      <w:r>
-        <w:t xml:space="preserve">), wird die </w:t>
-      </w:r>
-      <w:r>
-        <w:t>Textblocks-</w:t>
-      </w:r>
-      <w:r>
-        <w:t>Katalogdatei (.</w:t>
-      </w:r>
-      <w:proofErr w:type="spellStart"/>
-      <w:r>
-        <w:t>tbc</w:t>
-      </w:r>
-      <w:proofErr w:type="spellEnd"/>
-      <w:r>
-        <w:t xml:space="preserve">) </w:t>
-      </w:r>
-      <w:r>
-        <w:t>automatisch neu erstellt.</w:t>
+        <w:t xml:space="preserve">Die Suche nach einzelnen Suchbegriffen kann </w:t>
+      </w:r>
+      <w:r>
+        <w:t xml:space="preserve">UND/ODER </w:t>
+      </w:r>
+      <w:r>
+        <w:t>verknüpft werden. Zudem können Suchbegriffe über das voranstellen eines Minus-Zeichens ausgeschlossen werden</w:t>
+      </w:r>
+      <w:r>
+        <w:t>.</w:t>
       </w:r>
     </w:p>
     <w:p>
@@ -2345,27 +2274,6 @@
         </w:numPr>
       </w:pPr>
       <w:r>
-        <w:t xml:space="preserve">Die Suche nach einzelnen Suchbegriffen kann </w:t>
-      </w:r>
-      <w:r>
-        <w:t xml:space="preserve">UND/ODER </w:t>
-      </w:r>
-      <w:r>
-        <w:t>verknüpft werden. Zudem können Suchbegriffe über das voranstellen eines Minus-Zeichens ausgeschlossen werden</w:t>
-      </w:r>
-      <w:r>
-        <w:t>.</w:t>
-      </w:r>
-    </w:p>
-    <w:p>
-      <w:pPr>
-        <w:pStyle w:val="Listenabsatz"/>
-        <w:numPr>
-          <w:ilvl w:val="0"/>
-          <w:numId w:val="42"/>
-        </w:numPr>
-      </w:pPr>
-      <w:r>
         <w:t xml:space="preserve">Beim Verbinden, Laden und Extrahieren wird </w:t>
       </w:r>
       <w:r>
@@ -2379,33 +2287,6 @@
       </w:r>
       <w:r>
         <w:t>angezeigt.</w:t>
-      </w:r>
-    </w:p>
-    <w:p>
-      <w:pPr>
-        <w:pStyle w:val="Listenabsatz"/>
-        <w:numPr>
-          <w:ilvl w:val="0"/>
-          <w:numId w:val="42"/>
-        </w:numPr>
-      </w:pPr>
-      <w:r>
-        <w:t xml:space="preserve">Die </w:t>
-      </w:r>
-      <w:r>
-        <w:t>Textblocks-</w:t>
-      </w:r>
-      <w:r>
-        <w:t xml:space="preserve">Oberfläche ist </w:t>
-      </w:r>
-      <w:r>
-        <w:t xml:space="preserve">aufgeräumt und lässt sich in </w:t>
-      </w:r>
-      <w:r>
-        <w:t>der Größe anpassen</w:t>
-      </w:r>
-      <w:r>
-        <w:t>.</w:t>
       </w:r>
     </w:p>
     <w:p>
@@ -2478,128 +2359,61 @@
       <w:r>
         <w:t>). Ohne geladene Katalogdatei können keine „sinnvollen“ Funktionen ausgeführt werden.</w:t>
       </w:r>
-    </w:p>
-    <w:p>
+      <w:r>
+        <w:t xml:space="preserve"> </w:t>
+      </w:r>
       <w:r>
         <w:t xml:space="preserve">Der </w:t>
       </w:r>
       <w:r>
+        <w:t xml:space="preserve">Textblocks </w:t>
+      </w:r>
+      <w:r>
         <w:t xml:space="preserve">Datei-Dialog </w:t>
       </w:r>
       <w:r>
-        <w:t xml:space="preserve">zeigt nur </w:t>
-      </w:r>
-      <w:r>
-        <w:t xml:space="preserve">Dateien </w:t>
-      </w:r>
-      <w:r>
-        <w:t xml:space="preserve">an, </w:t>
-      </w:r>
-      <w:r>
-        <w:t xml:space="preserve">die der </w:t>
-      </w:r>
-      <w:r>
-        <w:t>nachfolgende</w:t>
-      </w:r>
-      <w:r>
-        <w:t>n</w:t>
-      </w:r>
-      <w:r>
-        <w:t xml:space="preserve"> Namensbenennung entsprechen: </w:t>
+        <w:t xml:space="preserve">zeigt </w:t>
+      </w:r>
+      <w:r>
+        <w:t xml:space="preserve">standardmäßig </w:t>
+      </w:r>
+      <w:r>
+        <w:t xml:space="preserve">nur </w:t>
+      </w:r>
+      <w:r>
+        <w:t xml:space="preserve">MS-Word </w:t>
       </w:r>
       <w:r>
         <w:rPr>
           <w:color w:val="C00000"/>
         </w:rPr>
-        <w:t>Text</w:t>
-      </w:r>
+        <w:t>*.</w:t>
+      </w:r>
+      <w:proofErr w:type="spellStart"/>
       <w:r>
         <w:rPr>
           <w:color w:val="C00000"/>
         </w:rPr>
-        <w:t>b</w:t>
-      </w:r>
+        <w:t>docx</w:t>
+      </w:r>
+      <w:proofErr w:type="spellEnd"/>
       <w:r>
         <w:rPr>
           <w:color w:val="C00000"/>
         </w:rPr>
-        <w:t>locks_Katalog</w:t>
-      </w:r>
-      <w:r>
-        <w:rPr>
-          <w:color w:val="006600"/>
-        </w:rPr>
-        <w:t>*</w:t>
+        <w:t xml:space="preserve"> </w:t>
       </w:r>
       <w:r>
         <w:rPr>
           <w:color w:val="C00000"/>
         </w:rPr>
-        <w:t>.docx</w:t>
-      </w:r>
-      <w:r>
-        <w:rPr>
-          <w:color w:val="C00000"/>
-        </w:rPr>
+        <w:t>Dateien</w:t>
+      </w:r>
+      <w:r>
         <w:t xml:space="preserve"> </w:t>
       </w:r>
       <w:r>
-        <w:t xml:space="preserve">(z. B. </w:t>
-      </w:r>
-      <w:r>
-        <w:rPr>
-          <w:color w:val="C00000"/>
-        </w:rPr>
-        <w:t>Text</w:t>
-      </w:r>
-      <w:r>
-        <w:rPr>
-          <w:color w:val="C00000"/>
-        </w:rPr>
-        <w:t>b</w:t>
-      </w:r>
-      <w:r>
-        <w:rPr>
-          <w:color w:val="C00000"/>
-        </w:rPr>
-        <w:t>locks_Katalog</w:t>
-      </w:r>
-      <w:r>
-        <w:rPr>
-          <w:b/>
-          <w:bCs/>
-          <w:color w:val="00B050"/>
-        </w:rPr>
-        <w:t>_Optional</w:t>
-      </w:r>
-      <w:r>
-        <w:rPr>
-          <w:color w:val="C00000"/>
-        </w:rPr>
-        <w:t>.docx</w:t>
-      </w:r>
-      <w:r>
-        <w:t>).</w:t>
-      </w:r>
-      <w:r>
-        <w:t xml:space="preserve"> Der </w:t>
-      </w:r>
-      <w:r>
-        <w:rPr>
-          <w:b/>
-          <w:bCs/>
-          <w:color w:val="00B050"/>
-        </w:rPr>
-        <w:t>grüne Teil</w:t>
-      </w:r>
-      <w:r>
-        <w:t xml:space="preserve"> im Dateinamen kann zur Unterscheidung bei mehreren Katalogen (z. B. Branche</w:t>
-      </w:r>
-      <w:r>
-        <w:t>, Gruppen</w:t>
-      </w:r>
-      <w:r>
-        <w:t xml:space="preserve">) genutzt werden. </w:t>
+        <w:t xml:space="preserve">an. </w:t>
       </w:r>
     </w:p>
     <w:p>
@@ -2754,7 +2568,6 @@
         <w:t xml:space="preserve"> </w:t>
       </w:r>
     </w:p>
-    <w:p/>
     <w:p>
       <w:r>
         <w:br w:type="page"/>
@@ -4272,7 +4085,7 @@
           </mc:Choice>
           <mc:Fallback>
             <w:pict>
-              <v:rect w14:anchorId="30BAAF98" id="Rechteck 11" o:spid="_x0000_s1026" style="position:absolute;margin-left:115.15pt;margin-top:4.75pt;width:106.35pt;height:41.35pt;z-index:251685888;visibility:visible;mso-wrap-style:square;mso-width-percent:0;mso-wrap-distance-left:9pt;mso-wrap-distance-top:0;mso-wrap-distance-right:9pt;mso-wrap-distance-bottom:0;mso-position-horizontal:absolute;mso-position-horizontal-relative:text;mso-position-vertical:absolute;mso-position-vertical-relative:text;mso-width-percent:0;mso-width-relative:margin;v-text-anchor:middle" o:gfxdata="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" filled="f" strokecolor="#00b050" strokeweight="2pt"/>
+              <v:rect w14:anchorId="1EE7B2A6" id="Rechteck 11" o:spid="_x0000_s1026" style="position:absolute;margin-left:115.15pt;margin-top:4.75pt;width:106.35pt;height:41.35pt;z-index:251685888;visibility:visible;mso-wrap-style:square;mso-width-percent:0;mso-wrap-distance-left:9pt;mso-wrap-distance-top:0;mso-wrap-distance-right:9pt;mso-wrap-distance-bottom:0;mso-position-horizontal:absolute;mso-position-horizontal-relative:text;mso-position-vertical:absolute;mso-position-vertical-relative:text;mso-width-percent:0;mso-width-relative:margin;v-text-anchor:middle" o:gfxdata="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" filled="f" strokecolor="#00b050" strokeweight="2pt"/>
             </w:pict>
           </mc:Fallback>
         </mc:AlternateContent>
@@ -4349,7 +4162,7 @@
           </mc:Choice>
           <mc:Fallback>
             <w:pict>
-              <v:rect w14:anchorId="0ABA1E78" id="Rechteck 10" o:spid="_x0000_s1026" style="position:absolute;margin-left:5.1pt;margin-top:4.8pt;width:106.4pt;height:41.35pt;z-index:251676672;visibility:visible;mso-wrap-style:square;mso-width-percent:0;mso-wrap-distance-left:9pt;mso-wrap-distance-top:0;mso-wrap-distance-right:9pt;mso-wrap-distance-bottom:0;mso-position-horizontal:absolute;mso-position-horizontal-relative:text;mso-position-vertical:absolute;mso-position-vertical-relative:text;mso-width-percent:0;mso-width-relative:margin;v-text-anchor:middle" o:gfxdata="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" filled="f" strokecolor="red" strokeweight="2pt"/>
+              <v:rect w14:anchorId="0FD1E360" id="Rechteck 10" o:spid="_x0000_s1026" style="position:absolute;margin-left:5.1pt;margin-top:4.8pt;width:106.4pt;height:41.35pt;z-index:251676672;visibility:visible;mso-wrap-style:square;mso-width-percent:0;mso-wrap-distance-left:9pt;mso-wrap-distance-top:0;mso-wrap-distance-right:9pt;mso-wrap-distance-bottom:0;mso-position-horizontal:absolute;mso-position-horizontal-relative:text;mso-position-vertical:absolute;mso-position-vertical-relative:text;mso-width-percent:0;mso-width-relative:margin;v-text-anchor:middle" o:gfxdata="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" filled="f" strokecolor="red" strokeweight="2pt"/>
             </w:pict>
           </mc:Fallback>
         </mc:AlternateContent>
@@ -4450,7 +4263,7 @@
         <w:rPr>
           <w:szCs w:val="24"/>
         </w:rPr>
-        <w:t xml:space="preserve">Um eine eigenen </w:t>
+        <w:t xml:space="preserve">Um eine eigene </w:t>
       </w:r>
       <w:r>
         <w:rPr>
@@ -4519,7 +4332,7 @@
           <w:color w:val="C00000"/>
           <w:szCs w:val="24"/>
         </w:rPr>
-        <w:t>Text</w:t>
+        <w:t>Mein_Katalog</w:t>
       </w:r>
       <w:r>
         <w:rPr>
@@ -4527,30 +4340,6 @@
           <w:color w:val="C00000"/>
           <w:szCs w:val="24"/>
         </w:rPr>
-        <w:t>b</w:t>
-      </w:r>
-      <w:r>
-        <w:rPr>
-          <w:rFonts w:cstheme="minorHAnsi"/>
-          <w:color w:val="C00000"/>
-          <w:szCs w:val="24"/>
-        </w:rPr>
-        <w:t>locks_Katalog</w:t>
-      </w:r>
-      <w:r>
-        <w:rPr>
-          <w:rFonts w:cstheme="minorHAnsi"/>
-          <w:color w:val="C00000"/>
-          <w:szCs w:val="24"/>
-        </w:rPr>
-        <w:t>_Privat</w:t>
-      </w:r>
-      <w:r>
-        <w:rPr>
-          <w:rFonts w:cstheme="minorHAnsi"/>
-          <w:color w:val="C00000"/>
-          <w:szCs w:val="24"/>
-        </w:rPr>
         <w:t>.docx</w:t>
       </w:r>
       <w:r>
@@ -4616,7 +4405,13 @@
       </w:r>
       <w:r>
         <w:br/>
-        <w:t>Es werden nur Word-</w:t>
+        <w:t xml:space="preserve">Es werden nur </w:t>
+      </w:r>
+      <w:r>
+        <w:t>MS-</w:t>
+      </w:r>
+      <w:r>
+        <w:t>Word-</w:t>
       </w:r>
       <w:r>
         <w:t>D</w:t>
@@ -4628,7 +4423,36 @@
         <w:t>im</w:t>
       </w:r>
       <w:r>
-        <w:t xml:space="preserve">.docx Format </w:t>
+        <w:t xml:space="preserve"> </w:t>
+      </w:r>
+      <w:r>
+        <w:rPr>
+          <w:color w:val="C00000"/>
+        </w:rPr>
+        <w:t>*</w:t>
+      </w:r>
+      <w:r>
+        <w:rPr>
+          <w:color w:val="C00000"/>
+        </w:rPr>
+        <w:t>.</w:t>
+      </w:r>
+      <w:proofErr w:type="spellStart"/>
+      <w:r>
+        <w:rPr>
+          <w:color w:val="C00000"/>
+        </w:rPr>
+        <w:t>docx</w:t>
+      </w:r>
+      <w:proofErr w:type="spellEnd"/>
+      <w:r>
+        <w:rPr>
+          <w:color w:val="C00000"/>
+        </w:rPr>
+        <w:t xml:space="preserve"> Format</w:t>
+      </w:r>
+      <w:r>
+        <w:t xml:space="preserve"> </w:t>
       </w:r>
       <w:r>
         <w:t>angezeigt</w:t>
@@ -4637,39 +4461,15 @@
         <w:t xml:space="preserve">. </w:t>
       </w:r>
       <w:r>
-        <w:t xml:space="preserve">Die </w:t>
-      </w:r>
-      <w:r>
-        <w:t>Word-</w:t>
-      </w:r>
-      <w:r>
-        <w:t>D</w:t>
-      </w:r>
-      <w:r>
-        <w:t>atei</w:t>
-      </w:r>
-      <w:r>
-        <w:t>en</w:t>
-      </w:r>
-      <w:r>
-        <w:t xml:space="preserve"> </w:t>
-      </w:r>
-      <w:r>
-        <w:t xml:space="preserve">müssen zudem mit dem Namen </w:t>
+        <w:t>Ältere Formate (z. B. *.</w:t>
       </w:r>
       <w:proofErr w:type="spellStart"/>
       <w:r>
-        <w:rPr>
-          <w:color w:val="C00000"/>
-        </w:rPr>
-        <w:t>Textblocks_Katalog</w:t>
+        <w:t>doc</w:t>
       </w:r>
       <w:proofErr w:type="spellEnd"/>
       <w:r>
-        <w:t xml:space="preserve"> starten</w:t>
-      </w:r>
-      <w:r>
-        <w:t>, damit Sie als Katalogdatei erkannt werden.</w:t>
+        <w:t>) werden von Textblocks nicht unterstützt.</w:t>
       </w:r>
     </w:p>
     <w:p>
@@ -4703,7 +4503,31 @@
           <w:bCs/>
           <w:color w:val="1F497D" w:themeColor="text2"/>
         </w:rPr>
-        <w:t>Bei meiner Word-Katalogdatei erscheint immer ungültig oder leer, woran liegt das?</w:t>
+        <w:t xml:space="preserve">Beim Laden meiner </w:t>
+      </w:r>
+      <w:r>
+        <w:rPr>
+          <w:b/>
+          <w:bCs/>
+          <w:color w:val="1F497D" w:themeColor="text2"/>
+        </w:rPr>
+        <w:t xml:space="preserve">Word-Katalogdatei erscheint </w:t>
+      </w:r>
+      <w:r>
+        <w:rPr>
+          <w:b/>
+          <w:bCs/>
+          <w:color w:val="1F497D" w:themeColor="text2"/>
+        </w:rPr>
+        <w:t xml:space="preserve">Datei </w:t>
+      </w:r>
+      <w:r>
+        <w:rPr>
+          <w:b/>
+          <w:bCs/>
+          <w:color w:val="1F497D" w:themeColor="text2"/>
+        </w:rPr>
+        <w:t>ungültig oder leer, woran liegt das?</w:t>
       </w:r>
       <w:r>
         <w:br/>
@@ -5010,54 +4834,15 @@
           <w:bCs/>
           <w:color w:val="1F497D" w:themeColor="text2"/>
         </w:rPr>
-        <w:t>Ich kann die Word-Katalogdatei nicht mehr bearbeiten, was ist da los?</w:t>
-      </w:r>
-      <w:r>
-        <w:br/>
-      </w:r>
-      <w:r>
-        <w:t>Textblocks öffnet neben der Katalogdatei (.</w:t>
-      </w:r>
-      <w:proofErr w:type="spellStart"/>
-      <w:r>
-        <w:t>tbc</w:t>
-      </w:r>
-      <w:proofErr w:type="spellEnd"/>
-      <w:r>
-        <w:t>) auch immer die zugehörige Word-</w:t>
-      </w:r>
-      <w:r>
-        <w:t>D</w:t>
-      </w:r>
-      <w:r>
-        <w:t>atei (.</w:t>
-      </w:r>
-      <w:proofErr w:type="spellStart"/>
-      <w:r>
-        <w:t>docx</w:t>
-      </w:r>
-      <w:proofErr w:type="spellEnd"/>
-      <w:r>
-        <w:t xml:space="preserve">) unbemerkt im Hintergrund als schreibgeschützte Datei. Solange Sie einen Katalog in Textblocks geladen haben, können Sie diesen also nicht gleichzeitig in </w:t>
-      </w:r>
-      <w:r>
-        <w:t>MS-Word</w:t>
-      </w:r>
-      <w:r>
-        <w:t xml:space="preserve"> bearbeiten.</w:t>
-      </w:r>
-      <w:r>
-        <w:t xml:space="preserve"> Zur Not also Textblocks schließen, dann können Sie die Word-Datei wieder bearbeiten.</w:t>
-      </w:r>
-    </w:p>
-    <w:p>
+        <w:t xml:space="preserve">Warum lässt sich meine </w:t>
+      </w:r>
       <w:r>
         <w:rPr>
           <w:b/>
           <w:bCs/>
           <w:color w:val="1F497D" w:themeColor="text2"/>
         </w:rPr>
-        <w:t>Q</w:t>
+        <w:t xml:space="preserve">Word-Katalogdatei </w:t>
       </w:r>
       <w:r>
         <w:rPr>
@@ -5065,7 +4850,7 @@
           <w:bCs/>
           <w:color w:val="1F497D" w:themeColor="text2"/>
         </w:rPr>
-        <w:t>5</w:t>
+        <w:t>in MS-Word nicht bearbeiten</w:t>
       </w:r>
       <w:r>
         <w:rPr>
@@ -5073,24 +4858,100 @@
           <w:bCs/>
           <w:color w:val="1F497D" w:themeColor="text2"/>
         </w:rPr>
-        <w:t xml:space="preserve">: </w:t>
-      </w:r>
+        <w:t>?</w:t>
+      </w:r>
+      <w:r>
+        <w:br/>
+      </w:r>
+      <w:r>
+        <w:t>Textblocks öffnet neben der Katalogdatei (.</w:t>
+      </w:r>
+      <w:proofErr w:type="spellStart"/>
+      <w:r>
+        <w:t>tbc</w:t>
+      </w:r>
+      <w:proofErr w:type="spellEnd"/>
+      <w:r>
+        <w:t>) auch immer die zugehörige Word-</w:t>
+      </w:r>
+      <w:r>
+        <w:t>D</w:t>
+      </w:r>
+      <w:r>
+        <w:t>atei (.</w:t>
+      </w:r>
+      <w:proofErr w:type="spellStart"/>
+      <w:r>
+        <w:t>docx</w:t>
+      </w:r>
+      <w:proofErr w:type="spellEnd"/>
+      <w:r>
+        <w:t xml:space="preserve">) im Hintergrund als schreibgeschützte Datei. </w:t>
+      </w:r>
+      <w:r>
+        <w:t xml:space="preserve">Wenn eine Katalogdatei </w:t>
+      </w:r>
+      <w:r>
+        <w:t xml:space="preserve">in Textblocks geladen </w:t>
+      </w:r>
+      <w:r>
+        <w:t xml:space="preserve">ist, kann dieser daher nicht </w:t>
+      </w:r>
+      <w:r>
+        <w:t xml:space="preserve">gleichzeitig in </w:t>
+      </w:r>
+      <w:r>
+        <w:t>MS-Word</w:t>
+      </w:r>
+      <w:r>
+        <w:t xml:space="preserve"> </w:t>
+      </w:r>
+      <w:r>
+        <w:t>bearbeitet werden</w:t>
+      </w:r>
+      <w:r>
+        <w:t>.</w:t>
+      </w:r>
+      <w:r>
+        <w:t xml:space="preserve"> </w:t>
+      </w:r>
+      <w:r>
+        <w:t xml:space="preserve">Abhilfe schafft </w:t>
+      </w:r>
+      <w:r>
+        <w:t xml:space="preserve">Textblocks </w:t>
+      </w:r>
+      <w:r>
+        <w:t>zu schließen, oder eine andere Katalogdatei (.</w:t>
+      </w:r>
+      <w:proofErr w:type="spellStart"/>
+      <w:r>
+        <w:t>docx</w:t>
+      </w:r>
+      <w:proofErr w:type="spellEnd"/>
+      <w:r>
+        <w:t>) in Textblocks zu laden</w:t>
+      </w:r>
+      <w:r>
+        <w:t>.</w:t>
+      </w:r>
+    </w:p>
+    <w:p>
       <w:r>
         <w:rPr>
           <w:b/>
           <w:bCs/>
           <w:color w:val="1F497D" w:themeColor="text2"/>
         </w:rPr>
-        <w:t>Warum werden die Formatierungen beim Einfügen (</w:t>
-      </w:r>
-      <w:proofErr w:type="spellStart"/>
+        <w:t>Q</w:t>
+      </w:r>
       <w:r>
         <w:rPr>
           <w:b/>
           <w:bCs/>
           <w:color w:val="1F497D" w:themeColor="text2"/>
         </w:rPr>
-        <w:t>Strg</w:t>
+        <w:t>5</w:t>
       </w:r>
       <w:r>
         <w:rPr>
@@ -5098,23 +4959,64 @@
           <w:bCs/>
           <w:color w:val="1F497D" w:themeColor="text2"/>
         </w:rPr>
-        <w:t>+V</w:t>
-      </w:r>
-      <w:proofErr w:type="spellEnd"/>
+        <w:t xml:space="preserve">: </w:t>
+      </w:r>
       <w:r>
         <w:rPr>
           <w:b/>
           <w:bCs/>
           <w:color w:val="1F497D" w:themeColor="text2"/>
         </w:rPr>
-        <w:t>) in Word nicht übernommen?</w:t>
-      </w:r>
+        <w:t>Warum werden Formatierungen beim Einfügen (</w:t>
+      </w:r>
+      <w:proofErr w:type="spellStart"/>
       <w:r>
         <w:rPr>
           <w:b/>
           <w:bCs/>
           <w:color w:val="1F497D" w:themeColor="text2"/>
         </w:rPr>
+        <w:t>Strg</w:t>
+      </w:r>
+      <w:r>
+        <w:rPr>
+          <w:b/>
+          <w:bCs/>
+          <w:color w:val="1F497D" w:themeColor="text2"/>
+        </w:rPr>
+        <w:t>+V</w:t>
+      </w:r>
+      <w:proofErr w:type="spellEnd"/>
+      <w:r>
+        <w:rPr>
+          <w:b/>
+          <w:bCs/>
+          <w:color w:val="1F497D" w:themeColor="text2"/>
+        </w:rPr>
+        <w:t xml:space="preserve">) in Word nicht </w:t>
+      </w:r>
+      <w:r>
+        <w:rPr>
+          <w:b/>
+          <w:bCs/>
+          <w:color w:val="1F497D" w:themeColor="text2"/>
+        </w:rPr>
+        <w:t xml:space="preserve">exakt </w:t>
+      </w:r>
+      <w:r>
+        <w:rPr>
+          <w:b/>
+          <w:bCs/>
+          <w:color w:val="1F497D" w:themeColor="text2"/>
+        </w:rPr>
+        <w:t>übernommen?</w:t>
+      </w:r>
+      <w:r>
+        <w:rPr>
+          <w:b/>
+          <w:bCs/>
+          <w:color w:val="1F497D" w:themeColor="text2"/>
+        </w:rPr>
         <w:br/>
       </w:r>
       <w:r>
@@ -5136,7 +5038,7 @@
         <w:t xml:space="preserve">von </w:t>
       </w:r>
       <w:r>
-        <w:t xml:space="preserve">ihren </w:t>
+        <w:t xml:space="preserve">den </w:t>
       </w:r>
       <w:r>
         <w:t>Word-</w:t>
@@ -5166,22 +5068,43 @@
         <w:t xml:space="preserve">: </w:t>
       </w:r>
       <w:r>
+        <w:rPr>
+          <w:color w:val="C00000"/>
+        </w:rPr>
         <w:t>MS-Word</w:t>
       </w:r>
       <w:r>
+        <w:rPr>
+          <w:color w:val="C00000"/>
+        </w:rPr>
         <w:t xml:space="preserve">: Datei </w:t>
       </w:r>
       <w:r>
+        <w:rPr>
+          <w:color w:val="C00000"/>
+        </w:rPr>
         <w:sym w:font="Wingdings" w:char="F0E0"/>
       </w:r>
       <w:r>
+        <w:rPr>
+          <w:color w:val="C00000"/>
+        </w:rPr>
         <w:t xml:space="preserve"> Optionen </w:t>
       </w:r>
       <w:r>
+        <w:rPr>
+          <w:color w:val="C00000"/>
+        </w:rPr>
         <w:sym w:font="Wingdings" w:char="F0E0"/>
       </w:r>
       <w:r>
-        <w:t xml:space="preserve"> Erweitert.</w:t>
+        <w:rPr>
+          <w:color w:val="C00000"/>
+        </w:rPr>
+        <w:t xml:space="preserve"> Erweitert</w:t>
+      </w:r>
+      <w:r>
+        <w:t>.</w:t>
       </w:r>
     </w:p>
     <w:p>
@@ -5397,6 +5320,21 @@
       <w:r>
         <w:t>werden.</w:t>
       </w:r>
+      <w:r>
+        <w:t xml:space="preserve"> Zudem kann </w:t>
+      </w:r>
+      <w:r>
+        <w:t xml:space="preserve">die Textblocks-Fenstergröße </w:t>
+      </w:r>
+      <w:r>
+        <w:t xml:space="preserve">in bestimmten Grenzen </w:t>
+      </w:r>
+      <w:r>
+        <w:t xml:space="preserve">mit der Maus </w:t>
+      </w:r>
+      <w:r>
+        <w:t>in der Größe angepasst werden.</w:t>
+      </w:r>
     </w:p>
     <w:p>
       <w:pPr>
@@ -5425,7 +5363,7 @@
         <w:t xml:space="preserve">seit </w:t>
       </w:r>
       <w:r>
-        <w:t xml:space="preserve">November </w:t>
+        <w:t xml:space="preserve">Oktober </w:t>
       </w:r>
       <w:r>
         <w:t xml:space="preserve">2018 vom Autor </w:t>
@@ -5434,7 +5372,16 @@
         <w:t xml:space="preserve">für die </w:t>
       </w:r>
       <w:r>
-        <w:t xml:space="preserve">Übernahme eigener Textbausteine in Berichte </w:t>
+        <w:t xml:space="preserve">einfache Übernahme eigener </w:t>
+      </w:r>
+      <w:r>
+        <w:t>Textbausteine in Berichte</w:t>
+      </w:r>
+      <w:r>
+        <w:t>n</w:t>
+      </w:r>
+      <w:r>
+        <w:t xml:space="preserve"> </w:t>
       </w:r>
       <w:r>
         <w:t>genutzt</w:t>
@@ -5482,7 +5429,7 @@
 </file>
 
 <file path=word/endnotes.xml><?xml version="1.0" encoding="utf-8"?>
-<w:endnotes xmlns:wpc="http://schemas.microsoft.com/office/word/2010/wordprocessingCanvas" xmlns:cx="http://schemas.microsoft.com/office/drawing/2014/chartex" xmlns:cx1="http://schemas.microsoft.com/office/drawing/2015/9/8/chartex" xmlns:cx2="http://schemas.microsoft.com/office/drawing/2015/10/21/chartex" xmlns:cx3="http://schemas.microsoft.com/office/drawing/2016/5/9/chartex" xmlns:cx4="http://schemas.microsoft.com/office/drawing/2016/5/10/chartex" xmlns:cx5="http://schemas.microsoft.com/office/drawing/2016/5/11/chartex" xmlns:cx6="http://schemas.microsoft.com/office/drawing/2016/5/12/chartex" xmlns:cx7="http://schemas.microsoft.com/office/drawing/2016/5/13/chartex" xmlns:cx8="http://schemas.microsoft.com/office/drawing/2016/5/14/chartex" xmlns:mc="http://schemas.openxmlformats.org/markup-compatibility/2006" xmlns:aink="http://schemas.microsoft.com/office/drawing/2016/ink" xmlns:am3d="http://schemas.microsoft.com/office/drawing/2017/model3d" xmlns:o="urn:schemas-microsoft-com:office:office" xmlns:r="http://schemas.openxmlformats.org/officeDocument/2006/relationships" xmlns:m="http://schemas.openxmlformats.org/officeDocument/2006/math" xmlns:v="urn:schemas-microsoft-com:vml" xmlns:wp14="http://schemas.microsoft.com/office/word/2010/wordprocessingDrawing" xmlns:wp="http://schemas.openxmlformats.org/drawingml/2006/wordprocessingDrawing" xmlns:w10="urn:schemas-microsoft-com:office:word" xmlns:w="http://schemas.openxmlformats.org/wordprocessingml/2006/main" xmlns:w14="http://schemas.microsoft.com/office/word/2010/wordml" xmlns:w15="http://schemas.microsoft.com/office/word/2012/wordml" xmlns:w16cex="http://schemas.microsoft.com/office/word/2018/wordml/cex" xmlns:w16cid="http://schemas.microsoft.com/office/word/2016/wordml/cid" xmlns:w16="http://schemas.microsoft.com/office/word/2018/wordml" xmlns:w16sdtdh="http://schemas.microsoft.com/office/word/2020/wordml/sdtdatahash" xmlns:w16se="http://schemas.microsoft.com/office/word/2015/wordml/symex" xmlns:wpg="http://schemas.microsoft.com/office/word/2010/wordprocessingGroup" xmlns:wpi="http://schemas.microsoft.com/office/word/2010/wordprocessingInk" xmlns:wne="http://schemas.microsoft.com/office/word/2006/wordml" xmlns:wps="http://schemas.microsoft.com/office/word/2010/wordprocessingShape" mc:Ignorable="w14 w15 w16se w16cid w16 w16cex w16sdtdh wp14">
+<w:endnotes xmlns:wpc="http://schemas.microsoft.com/office/word/2010/wordprocessingCanvas" xmlns:cx="http://schemas.microsoft.com/office/drawing/2014/chartex" xmlns:cx1="http://schemas.microsoft.com/office/drawing/2015/9/8/chartex" xmlns:cx2="http://schemas.microsoft.com/office/drawing/2015/10/21/chartex" xmlns:cx3="http://schemas.microsoft.com/office/drawing/2016/5/9/chartex" xmlns:cx4="http://schemas.microsoft.com/office/drawing/2016/5/10/chartex" xmlns:cx5="http://schemas.microsoft.com/office/drawing/2016/5/11/chartex" xmlns:cx6="http://schemas.microsoft.com/office/drawing/2016/5/12/chartex" xmlns:cx7="http://schemas.microsoft.com/office/drawing/2016/5/13/chartex" xmlns:cx8="http://schemas.microsoft.com/office/drawing/2016/5/14/chartex" xmlns:mc="http://schemas.openxmlformats.org/markup-compatibility/2006" xmlns:aink="http://schemas.microsoft.com/office/drawing/2016/ink" xmlns:am3d="http://schemas.microsoft.com/office/drawing/2017/model3d" xmlns:o="urn:schemas-microsoft-com:office:office" xmlns:oel="http://schemas.microsoft.com/office/2019/extlst" xmlns:r="http://schemas.openxmlformats.org/officeDocument/2006/relationships" xmlns:m="http://schemas.openxmlformats.org/officeDocument/2006/math" xmlns:v="urn:schemas-microsoft-com:vml" xmlns:wp14="http://schemas.microsoft.com/office/word/2010/wordprocessingDrawing" xmlns:wp="http://schemas.openxmlformats.org/drawingml/2006/wordprocessingDrawing" xmlns:w10="urn:schemas-microsoft-com:office:word" xmlns:w="http://schemas.openxmlformats.org/wordprocessingml/2006/main" xmlns:w14="http://schemas.microsoft.com/office/word/2010/wordml" xmlns:w15="http://schemas.microsoft.com/office/word/2012/wordml" xmlns:w16cex="http://schemas.microsoft.com/office/word/2018/wordml/cex" xmlns:w16cid="http://schemas.microsoft.com/office/word/2016/wordml/cid" xmlns:w16="http://schemas.microsoft.com/office/word/2018/wordml" xmlns:w16sdtdh="http://schemas.microsoft.com/office/word/2020/wordml/sdtdatahash" xmlns:w16se="http://schemas.microsoft.com/office/word/2015/wordml/symex" xmlns:wpg="http://schemas.microsoft.com/office/word/2010/wordprocessingGroup" xmlns:wpi="http://schemas.microsoft.com/office/word/2010/wordprocessingInk" xmlns:wne="http://schemas.microsoft.com/office/word/2006/wordml" xmlns:wps="http://schemas.microsoft.com/office/word/2010/wordprocessingShape" mc:Ignorable="w14 w15 w16se w16cid w16 w16cex w16sdtdh wp14">
   <w:endnote w:type="separator" w:id="-1">
     <w:p>
       <w:pPr>
@@ -5507,7 +5454,7 @@
 </file>
 
 <file path=word/footer1.xml><?xml version="1.0" encoding="utf-8"?>
-<w:ftr xmlns:wpc="http://schemas.microsoft.com/office/word/2010/wordprocessingCanvas" xmlns:cx="http://schemas.microsoft.com/office/drawing/2014/chartex" xmlns:cx1="http://schemas.microsoft.com/office/drawing/2015/9/8/chartex" xmlns:cx2="http://schemas.microsoft.com/office/drawing/2015/10/21/chartex" xmlns:cx3="http://schemas.microsoft.com/office/drawing/2016/5/9/chartex" xmlns:cx4="http://schemas.microsoft.com/office/drawing/2016/5/10/chartex" xmlns:cx5="http://schemas.microsoft.com/office/drawing/2016/5/11/chartex" xmlns:cx6="http://schemas.microsoft.com/office/drawing/2016/5/12/chartex" xmlns:cx7="http://schemas.microsoft.com/office/drawing/2016/5/13/chartex" xmlns:cx8="http://schemas.microsoft.com/office/drawing/2016/5/14/chartex" xmlns:mc="http://schemas.openxmlformats.org/markup-compatibility/2006" xmlns:aink="http://schemas.microsoft.com/office/drawing/2016/ink" xmlns:am3d="http://schemas.microsoft.com/office/drawing/2017/model3d" xmlns:o="urn:schemas-microsoft-com:office:office" xmlns:r="http://schemas.openxmlformats.org/officeDocument/2006/relationships" xmlns:m="http://schemas.openxmlformats.org/officeDocument/2006/math" xmlns:v="urn:schemas-microsoft-com:vml" xmlns:wp14="http://schemas.microsoft.com/office/word/2010/wordprocessingDrawing" xmlns:wp="http://schemas.openxmlformats.org/drawingml/2006/wordprocessingDrawing" xmlns:w10="urn:schemas-microsoft-com:office:word" xmlns:w="http://schemas.openxmlformats.org/wordprocessingml/2006/main" xmlns:w14="http://schemas.microsoft.com/office/word/2010/wordml" xmlns:w15="http://schemas.microsoft.com/office/word/2012/wordml" xmlns:w16cex="http://schemas.microsoft.com/office/word/2018/wordml/cex" xmlns:w16cid="http://schemas.microsoft.com/office/word/2016/wordml/cid" xmlns:w16="http://schemas.microsoft.com/office/word/2018/wordml" xmlns:w16sdtdh="http://schemas.microsoft.com/office/word/2020/wordml/sdtdatahash" xmlns:w16se="http://schemas.microsoft.com/office/word/2015/wordml/symex" xmlns:wpg="http://schemas.microsoft.com/office/word/2010/wordprocessingGroup" xmlns:wpi="http://schemas.microsoft.com/office/word/2010/wordprocessingInk" xmlns:wne="http://schemas.microsoft.com/office/word/2006/wordml" xmlns:wps="http://schemas.microsoft.com/office/word/2010/wordprocessingShape" mc:Ignorable="w14 w15 w16se w16cid w16 w16cex w16sdtdh wp14">
+<w:ftr xmlns:wpc="http://schemas.microsoft.com/office/word/2010/wordprocessingCanvas" xmlns:cx="http://schemas.microsoft.com/office/drawing/2014/chartex" xmlns:cx1="http://schemas.microsoft.com/office/drawing/2015/9/8/chartex" xmlns:cx2="http://schemas.microsoft.com/office/drawing/2015/10/21/chartex" xmlns:cx3="http://schemas.microsoft.com/office/drawing/2016/5/9/chartex" xmlns:cx4="http://schemas.microsoft.com/office/drawing/2016/5/10/chartex" xmlns:cx5="http://schemas.microsoft.com/office/drawing/2016/5/11/chartex" xmlns:cx6="http://schemas.microsoft.com/office/drawing/2016/5/12/chartex" xmlns:cx7="http://schemas.microsoft.com/office/drawing/2016/5/13/chartex" xmlns:cx8="http://schemas.microsoft.com/office/drawing/2016/5/14/chartex" xmlns:mc="http://schemas.openxmlformats.org/markup-compatibility/2006" xmlns:aink="http://schemas.microsoft.com/office/drawing/2016/ink" xmlns:am3d="http://schemas.microsoft.com/office/drawing/2017/model3d" xmlns:o="urn:schemas-microsoft-com:office:office" xmlns:oel="http://schemas.microsoft.com/office/2019/extlst" xmlns:r="http://schemas.openxmlformats.org/officeDocument/2006/relationships" xmlns:m="http://schemas.openxmlformats.org/officeDocument/2006/math" xmlns:v="urn:schemas-microsoft-com:vml" xmlns:wp14="http://schemas.microsoft.com/office/word/2010/wordprocessingDrawing" xmlns:wp="http://schemas.openxmlformats.org/drawingml/2006/wordprocessingDrawing" xmlns:w10="urn:schemas-microsoft-com:office:word" xmlns:w="http://schemas.openxmlformats.org/wordprocessingml/2006/main" xmlns:w14="http://schemas.microsoft.com/office/word/2010/wordml" xmlns:w15="http://schemas.microsoft.com/office/word/2012/wordml" xmlns:w16cex="http://schemas.microsoft.com/office/word/2018/wordml/cex" xmlns:w16cid="http://schemas.microsoft.com/office/word/2016/wordml/cid" xmlns:w16="http://schemas.microsoft.com/office/word/2018/wordml" xmlns:w16sdtdh="http://schemas.microsoft.com/office/word/2020/wordml/sdtdatahash" xmlns:w16se="http://schemas.microsoft.com/office/word/2015/wordml/symex" xmlns:wpg="http://schemas.microsoft.com/office/word/2010/wordprocessingGroup" xmlns:wpi="http://schemas.microsoft.com/office/word/2010/wordprocessingInk" xmlns:wne="http://schemas.microsoft.com/office/word/2006/wordml" xmlns:wps="http://schemas.microsoft.com/office/word/2010/wordprocessingShape" mc:Ignorable="w14 w15 w16se w16cid w16 w16cex w16sdtdh wp14">
   <w:p>
     <w:pPr>
       <w:pStyle w:val="KeinLeerraum"/>
@@ -5535,14 +5482,14 @@
       <w:tblLook w:val="04A0" w:firstRow="1" w:lastRow="0" w:firstColumn="1" w:lastColumn="0" w:noHBand="0" w:noVBand="1"/>
     </w:tblPr>
     <w:tblGrid>
-      <w:gridCol w:w="3402"/>
-      <w:gridCol w:w="4395"/>
-      <w:gridCol w:w="2976"/>
+      <w:gridCol w:w="4780"/>
+      <w:gridCol w:w="4253"/>
+      <w:gridCol w:w="1740"/>
     </w:tblGrid>
     <w:tr>
       <w:tc>
         <w:tcPr>
-          <w:tcW w:w="3402" w:type="dxa"/>
+          <w:tcW w:w="4780" w:type="dxa"/>
         </w:tcPr>
         <w:p>
           <w:pPr>
@@ -5585,9 +5532,16 @@
               <w:sz w:val="16"/>
               <w:szCs w:val="18"/>
             </w:rPr>
-            <w:t xml:space="preserve">, © 2022 </w:t>
+            <w:t xml:space="preserve">, © </w:t>
           </w:r>
-          <w:proofErr w:type="spellStart"/>
+          <w:r>
+            <w:rPr>
+              <w:color w:val="808080" w:themeColor="background1" w:themeShade="80"/>
+              <w:sz w:val="16"/>
+              <w:szCs w:val="18"/>
+            </w:rPr>
+            <w:t>http://</w:t>
+          </w:r>
           <w:r>
             <w:rPr>
               <w:color w:val="808080" w:themeColor="background1" w:themeShade="80"/>
@@ -5596,18 +5550,24 @@
             </w:rPr>
             <w:t>cwsoft</w:t>
           </w:r>
-          <w:proofErr w:type="spellEnd"/>
+          <w:r>
+            <w:rPr>
+              <w:color w:val="808080" w:themeColor="background1" w:themeShade="80"/>
+              <w:sz w:val="16"/>
+              <w:szCs w:val="18"/>
+            </w:rPr>
+            <w:t>.de</w:t>
+          </w:r>
         </w:p>
       </w:tc>
       <w:tc>
         <w:tcPr>
-          <w:tcW w:w="4395" w:type="dxa"/>
+          <w:tcW w:w="4253" w:type="dxa"/>
         </w:tcPr>
         <w:p>
           <w:pPr>
             <w:pStyle w:val="KeinLeerraum"/>
             <w:spacing w:line="360" w:lineRule="auto"/>
-            <w:jc w:val="center"/>
             <w:rPr>
               <w:color w:val="808080" w:themeColor="background1" w:themeShade="80"/>
               <w:sz w:val="16"/>
@@ -5626,7 +5586,7 @@
       </w:tc>
       <w:tc>
         <w:tcPr>
-          <w:tcW w:w="2976" w:type="dxa"/>
+          <w:tcW w:w="1740" w:type="dxa"/>
         </w:tcPr>
         <w:p>
           <w:pPr>
@@ -5672,9 +5632,9 @@
               </w:rPr>
               <w:alias w:val="Änderungsdatum"/>
               <w:tag w:val="Änderungsdatum"/>
-              <w:id w:val="-1563476506"/>
+              <w:id w:val="1702442636"/>
               <w:dataBinding w:prefixMappings="xmlns:ns0='http://schemas.microsoft.com/office/2006/coverPageProps'" w:xpath="/ns0:CoverPageProperties[1]/ns0:PublishDate[1]" w:storeItemID="{55AF091B-3C7A-41E3-B477-F2FDAA23CFDA}"/>
-              <w:date w:fullDate="2022-05-02T00:00:00Z">
+              <w:date w:fullDate="2022-05-04T00:00:00Z">
                 <w:dateFormat w:val="dd.MM.yyyy"/>
                 <w:lid w:val="de-DE"/>
                 <w:storeMappedDataAs w:val="dateTime"/>
@@ -5688,7 +5648,7 @@
                   <w:sz w:val="16"/>
                   <w:szCs w:val="18"/>
                 </w:rPr>
-                <w:t>02.05.2022</w:t>
+                <w:t>04.05.2022</w:t>
               </w:r>
             </w:sdtContent>
           </w:sdt>
@@ -5882,7 +5842,7 @@
 </file>
 
 <file path=word/footnotes.xml><?xml version="1.0" encoding="utf-8"?>
-<w:footnotes xmlns:wpc="http://schemas.microsoft.com/office/word/2010/wordprocessingCanvas" xmlns:cx="http://schemas.microsoft.com/office/drawing/2014/chartex" xmlns:cx1="http://schemas.microsoft.com/office/drawing/2015/9/8/chartex" xmlns:cx2="http://schemas.microsoft.com/office/drawing/2015/10/21/chartex" xmlns:cx3="http://schemas.microsoft.com/office/drawing/2016/5/9/chartex" xmlns:cx4="http://schemas.microsoft.com/office/drawing/2016/5/10/chartex" xmlns:cx5="http://schemas.microsoft.com/office/drawing/2016/5/11/chartex" xmlns:cx6="http://schemas.microsoft.com/office/drawing/2016/5/12/chartex" xmlns:cx7="http://schemas.microsoft.com/office/drawing/2016/5/13/chartex" xmlns:cx8="http://schemas.microsoft.com/office/drawing/2016/5/14/chartex" xmlns:mc="http://schemas.openxmlformats.org/markup-compatibility/2006" xmlns:aink="http://schemas.microsoft.com/office/drawing/2016/ink" xmlns:am3d="http://schemas.microsoft.com/office/drawing/2017/model3d" xmlns:o="urn:schemas-microsoft-com:office:office" xmlns:r="http://schemas.openxmlformats.org/officeDocument/2006/relationships" xmlns:m="http://schemas.openxmlformats.org/officeDocument/2006/math" xmlns:v="urn:schemas-microsoft-com:vml" xmlns:wp14="http://schemas.microsoft.com/office/word/2010/wordprocessingDrawing" xmlns:wp="http://schemas.openxmlformats.org/drawingml/2006/wordprocessingDrawing" xmlns:w10="urn:schemas-microsoft-com:office:word" xmlns:w="http://schemas.openxmlformats.org/wordprocessingml/2006/main" xmlns:w14="http://schemas.microsoft.com/office/word/2010/wordml" xmlns:w15="http://schemas.microsoft.com/office/word/2012/wordml" xmlns:w16cex="http://schemas.microsoft.com/office/word/2018/wordml/cex" xmlns:w16cid="http://schemas.microsoft.com/office/word/2016/wordml/cid" xmlns:w16="http://schemas.microsoft.com/office/word/2018/wordml" xmlns:w16sdtdh="http://schemas.microsoft.com/office/word/2020/wordml/sdtdatahash" xmlns:w16se="http://schemas.microsoft.com/office/word/2015/wordml/symex" xmlns:wpg="http://schemas.microsoft.com/office/word/2010/wordprocessingGroup" xmlns:wpi="http://schemas.microsoft.com/office/word/2010/wordprocessingInk" xmlns:wne="http://schemas.microsoft.com/office/word/2006/wordml" xmlns:wps="http://schemas.microsoft.com/office/word/2010/wordprocessingShape" mc:Ignorable="w14 w15 w16se w16cid w16 w16cex w16sdtdh wp14">
+<w:footnotes xmlns:wpc="http://schemas.microsoft.com/office/word/2010/wordprocessingCanvas" xmlns:cx="http://schemas.microsoft.com/office/drawing/2014/chartex" xmlns:cx1="http://schemas.microsoft.com/office/drawing/2015/9/8/chartex" xmlns:cx2="http://schemas.microsoft.com/office/drawing/2015/10/21/chartex" xmlns:cx3="http://schemas.microsoft.com/office/drawing/2016/5/9/chartex" xmlns:cx4="http://schemas.microsoft.com/office/drawing/2016/5/10/chartex" xmlns:cx5="http://schemas.microsoft.com/office/drawing/2016/5/11/chartex" xmlns:cx6="http://schemas.microsoft.com/office/drawing/2016/5/12/chartex" xmlns:cx7="http://schemas.microsoft.com/office/drawing/2016/5/13/chartex" xmlns:cx8="http://schemas.microsoft.com/office/drawing/2016/5/14/chartex" xmlns:mc="http://schemas.openxmlformats.org/markup-compatibility/2006" xmlns:aink="http://schemas.microsoft.com/office/drawing/2016/ink" xmlns:am3d="http://schemas.microsoft.com/office/drawing/2017/model3d" xmlns:o="urn:schemas-microsoft-com:office:office" xmlns:oel="http://schemas.microsoft.com/office/2019/extlst" xmlns:r="http://schemas.openxmlformats.org/officeDocument/2006/relationships" xmlns:m="http://schemas.openxmlformats.org/officeDocument/2006/math" xmlns:v="urn:schemas-microsoft-com:vml" xmlns:wp14="http://schemas.microsoft.com/office/word/2010/wordprocessingDrawing" xmlns:wp="http://schemas.openxmlformats.org/drawingml/2006/wordprocessingDrawing" xmlns:w10="urn:schemas-microsoft-com:office:word" xmlns:w="http://schemas.openxmlformats.org/wordprocessingml/2006/main" xmlns:w14="http://schemas.microsoft.com/office/word/2010/wordml" xmlns:w15="http://schemas.microsoft.com/office/word/2012/wordml" xmlns:w16cex="http://schemas.microsoft.com/office/word/2018/wordml/cex" xmlns:w16cid="http://schemas.microsoft.com/office/word/2016/wordml/cid" xmlns:w16="http://schemas.microsoft.com/office/word/2018/wordml" xmlns:w16sdtdh="http://schemas.microsoft.com/office/word/2020/wordml/sdtdatahash" xmlns:w16se="http://schemas.microsoft.com/office/word/2015/wordml/symex" xmlns:wpg="http://schemas.microsoft.com/office/word/2010/wordprocessingGroup" xmlns:wpi="http://schemas.microsoft.com/office/word/2010/wordprocessingInk" xmlns:wne="http://schemas.microsoft.com/office/word/2006/wordml" xmlns:wps="http://schemas.microsoft.com/office/word/2010/wordprocessingShape" mc:Ignorable="w14 w15 w16se w16cid w16 w16cex w16sdtdh wp14">
   <w:footnote w:type="separator" w:id="-1">
     <w:p>
       <w:pPr>
@@ -6096,7 +6056,7 @@
 </file>
 
 <file path=word/numbering.xml><?xml version="1.0" encoding="utf-8"?>
-<w:numbering xmlns:wpc="http://schemas.microsoft.com/office/word/2010/wordprocessingCanvas" xmlns:cx="http://schemas.microsoft.com/office/drawing/2014/chartex" xmlns:cx1="http://schemas.microsoft.com/office/drawing/2015/9/8/chartex" xmlns:cx2="http://schemas.microsoft.com/office/drawing/2015/10/21/chartex" xmlns:cx3="http://schemas.microsoft.com/office/drawing/2016/5/9/chartex" xmlns:cx4="http://schemas.microsoft.com/office/drawing/2016/5/10/chartex" xmlns:cx5="http://schemas.microsoft.com/office/drawing/2016/5/11/chartex" xmlns:cx6="http://schemas.microsoft.com/office/drawing/2016/5/12/chartex" xmlns:cx7="http://schemas.microsoft.com/office/drawing/2016/5/13/chartex" xmlns:cx8="http://schemas.microsoft.com/office/drawing/2016/5/14/chartex" xmlns:mc="http://schemas.openxmlformats.org/markup-compatibility/2006" xmlns:aink="http://schemas.microsoft.com/office/drawing/2016/ink" xmlns:am3d="http://schemas.microsoft.com/office/drawing/2017/model3d" xmlns:o="urn:schemas-microsoft-com:office:office" xmlns:r="http://schemas.openxmlformats.org/officeDocument/2006/relationships" xmlns:m="http://schemas.openxmlformats.org/officeDocument/2006/math" xmlns:v="urn:schemas-microsoft-com:vml" xmlns:wp14="http://schemas.microsoft.com/office/word/2010/wordprocessingDrawing" xmlns:wp="http://schemas.openxmlformats.org/drawingml/2006/wordprocessingDrawing" xmlns:w10="urn:schemas-microsoft-com:office:word" xmlns:w="http://schemas.openxmlformats.org/wordprocessingml/2006/main" xmlns:w14="http://schemas.microsoft.com/office/word/2010/wordml" xmlns:w15="http://schemas.microsoft.com/office/word/2012/wordml" xmlns:w16cex="http://schemas.microsoft.com/office/word/2018/wordml/cex" xmlns:w16cid="http://schemas.microsoft.com/office/word/2016/wordml/cid" xmlns:w16="http://schemas.microsoft.com/office/word/2018/wordml" xmlns:w16sdtdh="http://schemas.microsoft.com/office/word/2020/wordml/sdtdatahash" xmlns:w16se="http://schemas.microsoft.com/office/word/2015/wordml/symex" xmlns:wpg="http://schemas.microsoft.com/office/word/2010/wordprocessingGroup" xmlns:wpi="http://schemas.microsoft.com/office/word/2010/wordprocessingInk" xmlns:wne="http://schemas.microsoft.com/office/word/2006/wordml" xmlns:wps="http://schemas.microsoft.com/office/word/2010/wordprocessingShape" mc:Ignorable="w14 w15 w16se w16cid w16 w16cex w16sdtdh wp14">
+<w:numbering xmlns:wpc="http://schemas.microsoft.com/office/word/2010/wordprocessingCanvas" xmlns:cx="http://schemas.microsoft.com/office/drawing/2014/chartex" xmlns:cx1="http://schemas.microsoft.com/office/drawing/2015/9/8/chartex" xmlns:cx2="http://schemas.microsoft.com/office/drawing/2015/10/21/chartex" xmlns:cx3="http://schemas.microsoft.com/office/drawing/2016/5/9/chartex" xmlns:cx4="http://schemas.microsoft.com/office/drawing/2016/5/10/chartex" xmlns:cx5="http://schemas.microsoft.com/office/drawing/2016/5/11/chartex" xmlns:cx6="http://schemas.microsoft.com/office/drawing/2016/5/12/chartex" xmlns:cx7="http://schemas.microsoft.com/office/drawing/2016/5/13/chartex" xmlns:cx8="http://schemas.microsoft.com/office/drawing/2016/5/14/chartex" xmlns:mc="http://schemas.openxmlformats.org/markup-compatibility/2006" xmlns:aink="http://schemas.microsoft.com/office/drawing/2016/ink" xmlns:am3d="http://schemas.microsoft.com/office/drawing/2017/model3d" xmlns:o="urn:schemas-microsoft-com:office:office" xmlns:oel="http://schemas.microsoft.com/office/2019/extlst" xmlns:r="http://schemas.openxmlformats.org/officeDocument/2006/relationships" xmlns:m="http://schemas.openxmlformats.org/officeDocument/2006/math" xmlns:v="urn:schemas-microsoft-com:vml" xmlns:wp14="http://schemas.microsoft.com/office/word/2010/wordprocessingDrawing" xmlns:wp="http://schemas.openxmlformats.org/drawingml/2006/wordprocessingDrawing" xmlns:w10="urn:schemas-microsoft-com:office:word" xmlns:w="http://schemas.openxmlformats.org/wordprocessingml/2006/main" xmlns:w14="http://schemas.microsoft.com/office/word/2010/wordml" xmlns:w15="http://schemas.microsoft.com/office/word/2012/wordml" xmlns:w16cex="http://schemas.microsoft.com/office/word/2018/wordml/cex" xmlns:w16cid="http://schemas.microsoft.com/office/word/2016/wordml/cid" xmlns:w16="http://schemas.microsoft.com/office/word/2018/wordml" xmlns:w16sdtdh="http://schemas.microsoft.com/office/word/2020/wordml/sdtdatahash" xmlns:w16se="http://schemas.microsoft.com/office/word/2015/wordml/symex" xmlns:wpg="http://schemas.microsoft.com/office/word/2010/wordprocessingGroup" xmlns:wpi="http://schemas.microsoft.com/office/word/2010/wordprocessingInk" xmlns:wne="http://schemas.microsoft.com/office/word/2006/wordml" xmlns:wps="http://schemas.microsoft.com/office/word/2010/wordprocessingShape" mc:Ignorable="w14 w15 w16se w16cid w16 w16cex w16sdtdh wp14">
   <w:abstractNum w:abstractNumId="0" w15:restartNumberingAfterBreak="0">
     <w:nsid w:val="02250617"/>
     <w:multiLevelType w:val="hybridMultilevel"/>
@@ -13001,7 +12961,7 @@
 
 <file path=customXml/item1.xml><?xml version="1.0" encoding="utf-8"?>
 <CoverPageProperties xmlns="http://schemas.microsoft.com/office/2006/coverPageProps">
-  <PublishDate>2022-05-02T00:00:00</PublishDate>
+  <PublishDate>2022-05-04T00:00:00</PublishDate>
   <Abstract/>
   <CompanyAddress/>
   <CompanyPhone/>

</xml_diff>

<commit_message>
Updated documentation to reflect refactoring.
</commit_message>
<xml_diff>
--- a/Dokumentation/Textblocks.docx
+++ b/Dokumentation/Textblocks.docx
@@ -10,7 +10,6 @@
           <w:docPartUnique/>
         </w:docPartObj>
       </w:sdtPr>
-      <w:sdtEndPr/>
       <w:sdtContent>
         <w:p>
           <w:r>
@@ -21,7 +20,7 @@
             <mc:AlternateContent>
               <mc:Choice Requires="wps">
                 <w:drawing>
-                  <wp:anchor distT="0" distB="0" distL="114300" distR="114300" simplePos="0" relativeHeight="251652096" behindDoc="0" locked="0" layoutInCell="0" allowOverlap="1" wp14:anchorId="1766E6A6" wp14:editId="61AB19D6">
+                  <wp:anchor distT="0" distB="0" distL="114300" distR="114300" simplePos="0" relativeHeight="251653120" behindDoc="0" locked="0" layoutInCell="0" allowOverlap="1" wp14:anchorId="1766E6A6" wp14:editId="61AB19D6">
                     <wp:simplePos x="0" y="0"/>
                     <wp:positionH relativeFrom="page">
                       <wp:align>left</wp:align>
@@ -86,7 +85,6 @@
                                   <w:dataBinding w:prefixMappings="xmlns:ns0='http://schemas.openxmlformats.org/package/2006/metadata/core-properties' xmlns:ns1='http://purl.org/dc/elements/1.1/'" w:xpath="/ns0:coreProperties[1]/ns1:title[1]" w:storeItemID="{6C3C8BC8-F283-45AE-878A-BAB7291924A1}"/>
                                   <w:text/>
                                 </w:sdtPr>
-                                <w:sdtEndPr/>
                                 <w:sdtContent>
                                   <w:p>
                                     <w:pPr>
@@ -106,25 +104,7 @@
                                         <w:sz w:val="60"/>
                                         <w:szCs w:val="60"/>
                                       </w:rPr>
-                                      <w:t>Textb</w:t>
-                                    </w:r>
-                                    <w:r>
-                                      <w:rPr>
-                                        <w:rFonts w:asciiTheme="majorHAnsi" w:eastAsiaTheme="majorEastAsia" w:hAnsiTheme="majorHAnsi" w:cstheme="majorBidi"/>
-                                        <w:color w:val="FFFFFF" w:themeColor="background1"/>
-                                        <w:sz w:val="60"/>
-                                        <w:szCs w:val="60"/>
-                                      </w:rPr>
-                                      <w:t xml:space="preserve">locks </w:t>
-                                    </w:r>
-                                    <w:r>
-                                      <w:rPr>
-                                        <w:rFonts w:asciiTheme="majorHAnsi" w:eastAsiaTheme="majorEastAsia" w:hAnsiTheme="majorHAnsi" w:cstheme="majorBidi"/>
-                                        <w:color w:val="FFFFFF" w:themeColor="background1"/>
-                                        <w:sz w:val="60"/>
-                                        <w:szCs w:val="60"/>
-                                      </w:rPr>
-                                      <w:t>(Dokumentation)</w:t>
+                                      <w:t>Textblocks 22.11 (Dokumentation)</w:t>
                                     </w:r>
                                   </w:p>
                                 </w:sdtContent>
@@ -148,7 +128,7 @@
               </mc:Choice>
               <mc:Fallback>
                 <w:pict>
-                  <v:rect w14:anchorId="1766E6A6" id="Rechteck 16" o:spid="_x0000_s1026" style="position:absolute;margin-left:0;margin-top:0;width:550.8pt;height:50.4pt;z-index:251652096;visibility:visible;mso-wrap-style:square;mso-width-percent:900;mso-height-percent:73;mso-top-percent:250;mso-wrap-distance-left:9pt;mso-wrap-distance-top:0;mso-wrap-distance-right:9pt;mso-wrap-distance-bottom:0;mso-position-horizontal:left;mso-position-horizontal-relative:page;mso-position-vertical-relative:page;mso-width-percent:900;mso-height-percent:73;mso-top-percent:250;mso-width-relative:page;mso-height-relative:page;v-text-anchor:middle" o:gfxdata="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" o:allowincell="f" fillcolor="#4f81bd [3204]" strokecolor="white [3212]" strokeweight="1pt">
+                  <v:rect w14:anchorId="1766E6A6" id="Rechteck 16" o:spid="_x0000_s1026" style="position:absolute;margin-left:0;margin-top:0;width:550.8pt;height:50.4pt;z-index:251653120;visibility:visible;mso-wrap-style:square;mso-width-percent:900;mso-height-percent:73;mso-top-percent:250;mso-wrap-distance-left:9pt;mso-wrap-distance-top:0;mso-wrap-distance-right:9pt;mso-wrap-distance-bottom:0;mso-position-horizontal:left;mso-position-horizontal-relative:page;mso-position-vertical-relative:page;mso-width-percent:900;mso-height-percent:73;mso-top-percent:250;mso-width-relative:page;mso-height-relative:page;v-text-anchor:middle" o:gfxdata="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" o:allowincell="f" fillcolor="#4f81bd [3204]" strokecolor="white [3212]" strokeweight="1pt">
                     <v:textbox style="mso-fit-shape-to-text:t" inset="14.4pt,,14.4pt">
                       <w:txbxContent>
                         <w:sdt>
@@ -164,7 +144,6 @@
                             <w:dataBinding w:prefixMappings="xmlns:ns0='http://schemas.openxmlformats.org/package/2006/metadata/core-properties' xmlns:ns1='http://purl.org/dc/elements/1.1/'" w:xpath="/ns0:coreProperties[1]/ns1:title[1]" w:storeItemID="{6C3C8BC8-F283-45AE-878A-BAB7291924A1}"/>
                             <w:text/>
                           </w:sdtPr>
-                          <w:sdtEndPr/>
                           <w:sdtContent>
                             <w:p>
                               <w:pPr>
@@ -184,25 +163,7 @@
                                   <w:sz w:val="60"/>
                                   <w:szCs w:val="60"/>
                                 </w:rPr>
-                                <w:t>Textb</w:t>
-                              </w:r>
-                              <w:r>
-                                <w:rPr>
-                                  <w:rFonts w:asciiTheme="majorHAnsi" w:eastAsiaTheme="majorEastAsia" w:hAnsiTheme="majorHAnsi" w:cstheme="majorBidi"/>
-                                  <w:color w:val="FFFFFF" w:themeColor="background1"/>
-                                  <w:sz w:val="60"/>
-                                  <w:szCs w:val="60"/>
-                                </w:rPr>
-                                <w:t xml:space="preserve">locks </w:t>
-                              </w:r>
-                              <w:r>
-                                <w:rPr>
-                                  <w:rFonts w:asciiTheme="majorHAnsi" w:eastAsiaTheme="majorEastAsia" w:hAnsiTheme="majorHAnsi" w:cstheme="majorBidi"/>
-                                  <w:color w:val="FFFFFF" w:themeColor="background1"/>
-                                  <w:sz w:val="60"/>
-                                  <w:szCs w:val="60"/>
-                                </w:rPr>
-                                <w:t>(Dokumentation)</w:t>
+                                <w:t>Textblocks 22.11 (Dokumentation)</w:t>
                               </w:r>
                             </w:p>
                           </w:sdtContent>
@@ -223,7 +184,7 @@
             <mc:AlternateContent>
               <mc:Choice Requires="wpg">
                 <w:drawing>
-                  <wp:anchor distT="0" distB="0" distL="114300" distR="114300" simplePos="0" relativeHeight="251631616" behindDoc="0" locked="0" layoutInCell="0" allowOverlap="1" wp14:anchorId="7C0B1509" wp14:editId="5032E27E">
+                  <wp:anchor distT="0" distB="0" distL="114300" distR="114300" simplePos="0" relativeHeight="251649024" behindDoc="0" locked="0" layoutInCell="0" allowOverlap="1" wp14:anchorId="7C0B1509" wp14:editId="5032E27E">
                     <wp:simplePos x="0" y="0"/>
                     <wp:positionH relativeFrom="page">
                       <wp:align>right</wp:align>
@@ -410,14 +371,13 @@
                                     <w:alias w:val="Jahr"/>
                                     <w:id w:val="103676087"/>
                                     <w:dataBinding w:prefixMappings="xmlns:ns0='http://schemas.microsoft.com/office/2006/coverPageProps'" w:xpath="/ns0:CoverPageProperties[1]/ns0:PublishDate[1]" w:storeItemID="{55AF091B-3C7A-41E3-B477-F2FDAA23CFDA}"/>
-                                    <w:date w:fullDate="2022-05-04T00:00:00Z">
+                                    <w:date w:fullDate="2022-11-06T00:00:00Z">
                                       <w:dateFormat w:val="yyyy"/>
                                       <w:lid w:val="de-DE"/>
                                       <w:storeMappedDataAs w:val="dateTime"/>
                                       <w:calendar w:val="gregorian"/>
                                     </w:date>
                                   </w:sdtPr>
-                                  <w:sdtEndPr/>
                                   <w:sdtContent>
                                     <w:p>
                                       <w:pPr>
@@ -508,7 +468,6 @@
                                     <w:dataBinding w:prefixMappings="xmlns:ns0='http://schemas.openxmlformats.org/package/2006/metadata/core-properties' xmlns:ns1='http://purl.org/dc/elements/1.1/'" w:xpath="/ns0:coreProperties[1]/ns1:creator[1]" w:storeItemID="{6C3C8BC8-F283-45AE-878A-BAB7291924A1}"/>
                                     <w:text/>
                                   </w:sdtPr>
-                                  <w:sdtEndPr/>
                                   <w:sdtContent>
                                     <w:p>
                                       <w:pPr>
@@ -537,7 +496,6 @@
                                     <w:dataBinding w:prefixMappings="xmlns:ns0='http://schemas.openxmlformats.org/officeDocument/2006/extended-properties'" w:xpath="/ns0:Properties[1]/ns0:Company[1]" w:storeItemID="{6668398D-A668-4E3E-A5EB-62B293D839F1}"/>
                                     <w:text/>
                                   </w:sdtPr>
-                                  <w:sdtEndPr/>
                                   <w:sdtContent>
                                     <w:p>
                                       <w:pPr>
@@ -566,14 +524,13 @@
                                     <w:tag w:val="Änderungsdatum"/>
                                     <w:id w:val="103676103"/>
                                     <w:dataBinding w:prefixMappings="xmlns:ns0='http://schemas.microsoft.com/office/2006/coverPageProps'" w:xpath="/ns0:CoverPageProperties[1]/ns0:PublishDate[1]" w:storeItemID="{55AF091B-3C7A-41E3-B477-F2FDAA23CFDA}"/>
-                                    <w:date w:fullDate="2022-05-04T00:00:00Z">
+                                    <w:date w:fullDate="2022-11-06T00:00:00Z">
                                       <w:dateFormat w:val="dd.MM.yyyy"/>
                                       <w:lid w:val="de-DE"/>
                                       <w:storeMappedDataAs w:val="dateTime"/>
                                       <w:calendar w:val="gregorian"/>
                                     </w:date>
                                   </w:sdtPr>
-                                  <w:sdtEndPr/>
                                   <w:sdtContent>
                                     <w:p>
                                       <w:pPr>
@@ -587,7 +544,7 @@
                                         <w:rPr>
                                           <w:color w:val="FFFFFF" w:themeColor="background1"/>
                                         </w:rPr>
-                                        <w:t>04.05.2022</w:t>
+                                        <w:t>06.11.2022</w:t>
                                       </w:r>
                                     </w:p>
                                   </w:sdtContent>
@@ -613,7 +570,7 @@
               </mc:Choice>
               <mc:Fallback>
                 <w:pict>
-                  <v:group w14:anchorId="7C0B1509" id="Gruppe 14" o:spid="_x0000_s1027" style="position:absolute;margin-left:194.35pt;margin-top:0;width:245.55pt;height:11in;z-index:251631616;mso-width-percent:400;mso-height-percent:1000;mso-position-horizontal:right;mso-position-horizontal-relative:page;mso-position-vertical:top;mso-position-vertical-relative:page;mso-width-percent:400;mso-height-percent:1000" coordorigin="7329" coordsize="4911,15840" o:gfxdata="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" o:allowincell="f">
+                  <v:group w14:anchorId="7C0B1509" id="Gruppe 14" o:spid="_x0000_s1027" style="position:absolute;margin-left:194.35pt;margin-top:0;width:245.55pt;height:11in;z-index:251649024;mso-width-percent:400;mso-height-percent:1000;mso-position-horizontal:right;mso-position-horizontal-relative:page;mso-position-vertical:top;mso-position-vertical-relative:page;mso-width-percent:400;mso-height-percent:1000" coordorigin="7329" coordsize="4911,15840" o:gfxdata="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" o:allowincell="f">
                     <v:group id="Group 364" o:spid="_x0000_s1028" style="position:absolute;left:7344;width:4896;height:15840" coordorigin="7560" coordsize="4700,15840" o:gfxdata="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">
                       <v:rect id="Rectangle 365" o:spid="_x0000_s1029" style="position:absolute;left:7755;width:4505;height:15840;visibility:visible;mso-wrap-style:square;v-text-anchor:top" o:gfxdata="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" fillcolor="#9bbb59 [3206]" stroked="f" strokecolor="#d8d8d8"/>
                       <v:rect id="Rectangle 366" o:spid="_x0000_s1030" alt="Light vertical" style="position:absolute;left:7560;top:8;width:195;height:15825;visibility:visible;mso-wrap-style:square;v-text-anchor:middle" o:gfxdata="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" fillcolor="#9bbb59 [3206]" stroked="f" strokecolor="white" strokeweight="1pt">
@@ -639,14 +596,13 @@
                               <w:alias w:val="Jahr"/>
                               <w:id w:val="103676087"/>
                               <w:dataBinding w:prefixMappings="xmlns:ns0='http://schemas.microsoft.com/office/2006/coverPageProps'" w:xpath="/ns0:CoverPageProperties[1]/ns0:PublishDate[1]" w:storeItemID="{55AF091B-3C7A-41E3-B477-F2FDAA23CFDA}"/>
-                              <w:date w:fullDate="2022-05-04T00:00:00Z">
+                              <w:date w:fullDate="2022-11-06T00:00:00Z">
                                 <w:dateFormat w:val="yyyy"/>
                                 <w:lid w:val="de-DE"/>
                                 <w:storeMappedDataAs w:val="dateTime"/>
                                 <w:calendar w:val="gregorian"/>
                               </w:date>
                             </w:sdtPr>
-                            <w:sdtEndPr/>
                             <w:sdtContent>
                               <w:p>
                                 <w:pPr>
@@ -692,7 +648,6 @@
                               <w:dataBinding w:prefixMappings="xmlns:ns0='http://schemas.openxmlformats.org/package/2006/metadata/core-properties' xmlns:ns1='http://purl.org/dc/elements/1.1/'" w:xpath="/ns0:coreProperties[1]/ns1:creator[1]" w:storeItemID="{6C3C8BC8-F283-45AE-878A-BAB7291924A1}"/>
                               <w:text/>
                             </w:sdtPr>
-                            <w:sdtEndPr/>
                             <w:sdtContent>
                               <w:p>
                                 <w:pPr>
@@ -721,7 +676,6 @@
                               <w:dataBinding w:prefixMappings="xmlns:ns0='http://schemas.openxmlformats.org/officeDocument/2006/extended-properties'" w:xpath="/ns0:Properties[1]/ns0:Company[1]" w:storeItemID="{6668398D-A668-4E3E-A5EB-62B293D839F1}"/>
                               <w:text/>
                             </w:sdtPr>
-                            <w:sdtEndPr/>
                             <w:sdtContent>
                               <w:p>
                                 <w:pPr>
@@ -750,14 +704,13 @@
                               <w:tag w:val="Änderungsdatum"/>
                               <w:id w:val="103676103"/>
                               <w:dataBinding w:prefixMappings="xmlns:ns0='http://schemas.microsoft.com/office/2006/coverPageProps'" w:xpath="/ns0:CoverPageProperties[1]/ns0:PublishDate[1]" w:storeItemID="{55AF091B-3C7A-41E3-B477-F2FDAA23CFDA}"/>
-                              <w:date w:fullDate="2022-05-04T00:00:00Z">
+                              <w:date w:fullDate="2022-11-06T00:00:00Z">
                                 <w:dateFormat w:val="dd.MM.yyyy"/>
                                 <w:lid w:val="de-DE"/>
                                 <w:storeMappedDataAs w:val="dateTime"/>
                                 <w:calendar w:val="gregorian"/>
                               </w:date>
                             </w:sdtPr>
-                            <w:sdtEndPr/>
                             <w:sdtContent>
                               <w:p>
                                 <w:pPr>
@@ -771,7 +724,7 @@
                                   <w:rPr>
                                     <w:color w:val="FFFFFF" w:themeColor="background1"/>
                                   </w:rPr>
-                                  <w:t>04.05.2022</w:t>
+                                  <w:t>06.11.2022</w:t>
                                 </w:r>
                               </w:p>
                             </w:sdtContent>
@@ -794,7 +747,7 @@
               <w:lang w:eastAsia="de-DE"/>
             </w:rPr>
             <w:drawing>
-              <wp:anchor distT="0" distB="0" distL="114300" distR="114300" simplePos="0" relativeHeight="251641856" behindDoc="0" locked="0" layoutInCell="0" allowOverlap="1" wp14:anchorId="4B27EF16" wp14:editId="560C0DBC">
+              <wp:anchor distT="0" distB="0" distL="114300" distR="114300" simplePos="0" relativeHeight="251651072" behindDoc="0" locked="0" layoutInCell="0" allowOverlap="1" wp14:anchorId="4B27EF16" wp14:editId="560C0DBC">
                 <wp:simplePos x="0" y="0"/>
                 <wp:positionH relativeFrom="page">
                   <wp:align>right</wp:align>
@@ -911,7 +864,7 @@
           <w:r>
             <w:fldChar w:fldCharType="separate"/>
           </w:r>
-          <w:hyperlink w:anchor="_Toc102252848" w:history="1">
+          <w:hyperlink w:anchor="_Toc118644722" w:history="1">
             <w:r>
               <w:rPr>
                 <w:rStyle w:val="Hyperlink"/>
@@ -954,7 +907,7 @@
                 <w:noProof/>
                 <w:webHidden/>
               </w:rPr>
-              <w:instrText xml:space="preserve"> PAGEREF _Toc102252848 \h </w:instrText>
+              <w:instrText xml:space="preserve"> PAGEREF _Toc118644722 \h </w:instrText>
             </w:r>
             <w:r>
               <w:rPr>
@@ -999,7 +952,7 @@
               <w:lang w:eastAsia="de-DE"/>
             </w:rPr>
           </w:pPr>
-          <w:hyperlink w:anchor="_Toc102252849" w:history="1">
+          <w:hyperlink w:anchor="_Toc118644723" w:history="1">
             <w:r>
               <w:rPr>
                 <w:rStyle w:val="Hyperlink"/>
@@ -1042,7 +995,7 @@
                 <w:noProof/>
                 <w:webHidden/>
               </w:rPr>
-              <w:instrText xml:space="preserve"> PAGEREF _Toc102252849 \h </w:instrText>
+              <w:instrText xml:space="preserve"> PAGEREF _Toc118644723 \h </w:instrText>
             </w:r>
             <w:r>
               <w:rPr>
@@ -1087,7 +1040,7 @@
               <w:lang w:eastAsia="de-DE"/>
             </w:rPr>
           </w:pPr>
-          <w:hyperlink w:anchor="_Toc102252850" w:history="1">
+          <w:hyperlink w:anchor="_Toc118644724" w:history="1">
             <w:r>
               <w:rPr>
                 <w:rStyle w:val="Hyperlink"/>
@@ -1130,7 +1083,7 @@
                 <w:noProof/>
                 <w:webHidden/>
               </w:rPr>
-              <w:instrText xml:space="preserve"> PAGEREF _Toc102252850 \h </w:instrText>
+              <w:instrText xml:space="preserve"> PAGEREF _Toc118644724 \h </w:instrText>
             </w:r>
             <w:r>
               <w:rPr>
@@ -1175,7 +1128,7 @@
               <w:lang w:eastAsia="de-DE"/>
             </w:rPr>
           </w:pPr>
-          <w:hyperlink w:anchor="_Toc102252851" w:history="1">
+          <w:hyperlink w:anchor="_Toc118644725" w:history="1">
             <w:r>
               <w:rPr>
                 <w:rStyle w:val="Hyperlink"/>
@@ -1218,7 +1171,7 @@
                 <w:noProof/>
                 <w:webHidden/>
               </w:rPr>
-              <w:instrText xml:space="preserve"> PAGEREF _Toc102252851 \h </w:instrText>
+              <w:instrText xml:space="preserve"> PAGEREF _Toc118644725 \h </w:instrText>
             </w:r>
             <w:r>
               <w:rPr>
@@ -1263,7 +1216,7 @@
               <w:lang w:eastAsia="de-DE"/>
             </w:rPr>
           </w:pPr>
-          <w:hyperlink w:anchor="_Toc102252852" w:history="1">
+          <w:hyperlink w:anchor="_Toc118644726" w:history="1">
             <w:r>
               <w:rPr>
                 <w:rStyle w:val="Hyperlink"/>
@@ -1306,7 +1259,7 @@
                 <w:noProof/>
                 <w:webHidden/>
               </w:rPr>
-              <w:instrText xml:space="preserve"> PAGEREF _Toc102252852 \h </w:instrText>
+              <w:instrText xml:space="preserve"> PAGEREF _Toc118644726 \h </w:instrText>
             </w:r>
             <w:r>
               <w:rPr>
@@ -1351,7 +1304,7 @@
               <w:lang w:eastAsia="de-DE"/>
             </w:rPr>
           </w:pPr>
-          <w:hyperlink w:anchor="_Toc102252853" w:history="1">
+          <w:hyperlink w:anchor="_Toc118644727" w:history="1">
             <w:r>
               <w:rPr>
                 <w:rStyle w:val="Hyperlink"/>
@@ -1394,7 +1347,7 @@
                 <w:noProof/>
                 <w:webHidden/>
               </w:rPr>
-              <w:instrText xml:space="preserve"> PAGEREF _Toc102252853 \h </w:instrText>
+              <w:instrText xml:space="preserve"> PAGEREF _Toc118644727 \h </w:instrText>
             </w:r>
             <w:r>
               <w:rPr>
@@ -1439,7 +1392,7 @@
               <w:lang w:eastAsia="de-DE"/>
             </w:rPr>
           </w:pPr>
-          <w:hyperlink w:anchor="_Toc102252854" w:history="1">
+          <w:hyperlink w:anchor="_Toc118644728" w:history="1">
             <w:r>
               <w:rPr>
                 <w:rStyle w:val="Hyperlink"/>
@@ -1482,7 +1435,7 @@
                 <w:noProof/>
                 <w:webHidden/>
               </w:rPr>
-              <w:instrText xml:space="preserve"> PAGEREF _Toc102252854 \h </w:instrText>
+              <w:instrText xml:space="preserve"> PAGEREF _Toc118644728 \h </w:instrText>
             </w:r>
             <w:r>
               <w:rPr>
@@ -1529,7 +1482,7 @@
         <w:pStyle w:val="berschrift1"/>
         <w:spacing w:before="200"/>
       </w:pPr>
-      <w:bookmarkStart w:id="2" w:name="_Toc102252848"/>
+      <w:bookmarkStart w:id="2" w:name="_Toc118644722"/>
       <w:r>
         <w:t>Einleitung</w:t>
       </w:r>
@@ -1666,10 +1619,10 @@
           <w:noProof/>
         </w:rPr>
         <w:drawing>
-          <wp:inline distT="0" distB="0" distL="0" distR="0" wp14:anchorId="24E5DE20" wp14:editId="081FF92F">
-            <wp:extent cx="5486400" cy="3134273"/>
-            <wp:effectExtent l="0" t="0" r="0" b="9525"/>
-            <wp:docPr id="2" name="Grafik 2"/>
+          <wp:inline distT="0" distB="0" distL="0" distR="0" wp14:anchorId="04B1C6AB" wp14:editId="05F6360C">
+            <wp:extent cx="5816600" cy="3219710"/>
+            <wp:effectExtent l="0" t="0" r="0" b="0"/>
+            <wp:docPr id="6" name="Grafik 6"/>
             <wp:cNvGraphicFramePr>
               <a:graphicFrameLocks xmlns:a="http://schemas.openxmlformats.org/drawingml/2006/main" noChangeAspect="1"/>
             </wp:cNvGraphicFramePr>
@@ -1689,7 +1642,7 @@
                   <pic:spPr>
                     <a:xfrm>
                       <a:off x="0" y="0"/>
-                      <a:ext cx="5493210" cy="3138164"/>
+                      <a:ext cx="5820613" cy="3221931"/>
                     </a:xfrm>
                     <a:prstGeom prst="rect">
                       <a:avLst/>
@@ -1743,6 +1696,15 @@
       <w:r>
         <w:t>blocks</w:t>
       </w:r>
+      <w:r>
+        <w:t xml:space="preserve"> (</w:t>
+      </w:r>
+      <w:r>
+        <w:t xml:space="preserve">Version </w:t>
+      </w:r>
+      <w:r>
+        <w:t>22.11)</w:t>
+      </w:r>
     </w:p>
     <w:p>
       <w:pPr>
@@ -1790,18 +1752,24 @@
         <w:rPr>
           <w:rFonts w:cstheme="minorHAnsi"/>
         </w:rPr>
-        <w:t xml:space="preserve">oder höher </w:t>
+        <w:t>(</w:t>
       </w:r>
       <w:r>
         <w:rPr>
           <w:rFonts w:cstheme="minorHAnsi"/>
         </w:rPr>
-        <w:t>(.NET Framework</w:t>
+        <w:t xml:space="preserve">mit </w:t>
       </w:r>
       <w:r>
         <w:rPr>
           <w:rFonts w:cstheme="minorHAnsi"/>
         </w:rPr>
+        <w:t>.NET Framework</w:t>
+      </w:r>
+      <w:r>
+        <w:rPr>
+          <w:rFonts w:cstheme="minorHAnsi"/>
+        </w:rPr>
         <w:t xml:space="preserve"> </w:t>
       </w:r>
       <w:r>
@@ -1809,6 +1777,12 @@
           <w:rFonts w:cstheme="minorHAnsi"/>
         </w:rPr>
         <w:t>4.8</w:t>
+      </w:r>
+      <w:r>
+        <w:rPr>
+          <w:rFonts w:cstheme="minorHAnsi"/>
+        </w:rPr>
+        <w:t xml:space="preserve"> oder .NET Core</w:t>
       </w:r>
       <w:r>
         <w:rPr>
@@ -1869,7 +1843,13 @@
         <w:rPr>
           <w:rFonts w:cstheme="minorHAnsi"/>
         </w:rPr>
-        <w:t>-2019</w:t>
+        <w:t>-20</w:t>
+      </w:r>
+      <w:r>
+        <w:rPr>
+          <w:rFonts w:cstheme="minorHAnsi"/>
+        </w:rPr>
+        <w:t>21</w:t>
       </w:r>
       <w:r>
         <w:rPr>
@@ -2043,7 +2023,7 @@
       <w:pPr>
         <w:pStyle w:val="berschrift1"/>
       </w:pPr>
-      <w:bookmarkStart w:id="3" w:name="_Toc102252849"/>
+      <w:bookmarkStart w:id="3" w:name="_Toc118644723"/>
       <w:r>
         <w:lastRenderedPageBreak/>
         <w:t>Wesentliche Features</w:t>
@@ -2074,7 +2054,13 @@
         <w:t xml:space="preserve">als rein privates Projekt erstellt und </w:t>
       </w:r>
       <w:r>
-        <w:t xml:space="preserve">im Mai 2022 unter GNU General Public License auf </w:t>
+        <w:t xml:space="preserve">im Mai 2022 unter </w:t>
+      </w:r>
+      <w:r>
+        <w:t xml:space="preserve">der </w:t>
+      </w:r>
+      <w:r>
+        <w:t xml:space="preserve">GNU General Public License auf </w:t>
       </w:r>
       <w:hyperlink r:id="rId12" w:history="1">
         <w:r>
@@ -2103,13 +2089,7 @@
         <w:footnoteReference w:id="2"/>
       </w:r>
       <w:r>
-        <w:t xml:space="preserve"> </w:t>
-      </w:r>
-      <w:r>
-        <w:t xml:space="preserve">für Interessierte </w:t>
-      </w:r>
-      <w:r>
-        <w:t>veröffentlicht.</w:t>
+        <w:t xml:space="preserve"> veröffentlicht.</w:t>
       </w:r>
     </w:p>
     <w:p>
@@ -2127,7 +2107,10 @@
         <w:t xml:space="preserve">in MS-Word erstellt, formatiert und </w:t>
       </w:r>
       <w:r>
-        <w:t xml:space="preserve">Kategorien </w:t>
+        <w:t xml:space="preserve">einer </w:t>
+      </w:r>
+      <w:r>
+        <w:t xml:space="preserve">Kategorie </w:t>
       </w:r>
       <w:r>
         <w:t>zugeordnet</w:t>
@@ -2203,13 +2186,10 @@
         <w:t xml:space="preserve">) werden </w:t>
       </w:r>
       <w:r>
-        <w:t xml:space="preserve">Start- und Endpositionen </w:t>
-      </w:r>
-      <w:r>
-        <w:t xml:space="preserve">der </w:t>
-      </w:r>
-      <w:r>
-        <w:t xml:space="preserve">Kategorien und Textblöcke ermittelt und </w:t>
+        <w:t xml:space="preserve">Meta-Daten extrahiert </w:t>
+      </w:r>
+      <w:r>
+        <w:t xml:space="preserve">und </w:t>
       </w:r>
       <w:r>
         <w:t xml:space="preserve">in einer </w:t>
@@ -2232,7 +2212,10 @@
         <w:t>gespeichert</w:t>
       </w:r>
       <w:r>
-        <w:t xml:space="preserve">, um nachfolgende </w:t>
+        <w:t>,</w:t>
+      </w:r>
+      <w:r>
+        <w:t xml:space="preserve"> um nachfolgende </w:t>
       </w:r>
       <w:r>
         <w:t xml:space="preserve">Ladevorgänge </w:t>
@@ -2253,16 +2236,40 @@
         </w:numPr>
       </w:pPr>
       <w:r>
-        <w:t xml:space="preserve">Die Suche nach einzelnen Suchbegriffen kann </w:t>
-      </w:r>
-      <w:r>
-        <w:t xml:space="preserve">UND/ODER </w:t>
-      </w:r>
-      <w:r>
-        <w:t>verknüpft werden. Zudem können Suchbegriffe über das voranstellen eines Minus-Zeichens ausgeschlossen werden</w:t>
-      </w:r>
-      <w:r>
-        <w:t>.</w:t>
+        <w:t>Textblöcke können nach Suchwörter</w:t>
+      </w:r>
+      <w:r>
+        <w:t>n</w:t>
+      </w:r>
+      <w:r>
+        <w:t xml:space="preserve"> gefiltert werden (UND/ODER). </w:t>
+      </w:r>
+      <w:r>
+        <w:t xml:space="preserve">Beginnt ein </w:t>
+      </w:r>
+      <w:r>
+        <w:t xml:space="preserve">Suchwort </w:t>
+      </w:r>
+      <w:r>
+        <w:t xml:space="preserve">mit einem </w:t>
+      </w:r>
+      <w:r>
+        <w:t>Minus</w:t>
+      </w:r>
+      <w:r>
+        <w:t xml:space="preserve">, werden nur Textblöcke </w:t>
+      </w:r>
+      <w:r>
+        <w:t>an</w:t>
+      </w:r>
+      <w:r>
+        <w:t xml:space="preserve">gezeigt </w:t>
+      </w:r>
+      <w:r>
+        <w:t xml:space="preserve">die das Suchwort </w:t>
+      </w:r>
+      <w:r>
+        <w:t>nicht enthalten.</w:t>
       </w:r>
     </w:p>
     <w:p>
@@ -2293,7 +2300,7 @@
       <w:pPr>
         <w:pStyle w:val="berschrift1"/>
       </w:pPr>
-      <w:bookmarkStart w:id="4" w:name="_Toc102252850"/>
+      <w:bookmarkStart w:id="4" w:name="_Toc118644724"/>
       <w:r>
         <w:t>Erste Schritte</w:t>
       </w:r>
@@ -2319,7 +2326,13 @@
         <w:t>MS-Word</w:t>
       </w:r>
       <w:r>
-        <w:t xml:space="preserve"> installiert, fehlende Leseberechtigung), wird Textblocks.exe beendet. Nach erfolgtem Verbindungsaufbau wird </w:t>
+        <w:t xml:space="preserve"> installiert, fehlende </w:t>
+      </w:r>
+      <w:r>
+        <w:t>B</w:t>
+      </w:r>
+      <w:r>
+        <w:t xml:space="preserve">erechtigung), wird Textblocks.exe beendet. Nach erfolgtem Verbindungsaufbau wird </w:t>
       </w:r>
       <w:r>
         <w:t xml:space="preserve">– sofern vorhanden – der </w:t>
@@ -2357,7 +2370,13 @@
         <w:t>Menüpunkt: Datei -&gt; Katalog öffnen</w:t>
       </w:r>
       <w:r>
-        <w:t>). Ohne geladene Katalogdatei können keine „sinnvollen“ Funktionen ausgeführt werden.</w:t>
+        <w:t xml:space="preserve">). Ohne </w:t>
+      </w:r>
+      <w:r>
+        <w:t xml:space="preserve">eine </w:t>
+      </w:r>
+      <w:r>
+        <w:t>Katalogdatei können keine „sinnvollen“ Funktionen ausgeführt werden.</w:t>
       </w:r>
       <w:r>
         <w:t xml:space="preserve"> </w:t>
@@ -2462,13 +2481,22 @@
         <w:t xml:space="preserve">beliebiges </w:t>
       </w:r>
       <w:r>
-        <w:t xml:space="preserve">MS-Word Dokument einzufügen, platzieren Sie den Textcursor an die gewünschte Position im </w:t>
+        <w:t xml:space="preserve">MS-Word Dokument einzufügen, platzieren Sie den Textcursor an die gewünschte Position </w:t>
+      </w:r>
+      <w:r>
+        <w:t xml:space="preserve">eines </w:t>
       </w:r>
       <w:r>
         <w:t>Word-</w:t>
       </w:r>
       <w:r>
-        <w:t xml:space="preserve">Dokument und drücken </w:t>
+        <w:t>Dokument</w:t>
+      </w:r>
+      <w:r>
+        <w:t>es</w:t>
+      </w:r>
+      <w:r>
+        <w:t xml:space="preserve"> und drücken </w:t>
       </w:r>
       <w:r>
         <w:t xml:space="preserve">die Tastenkombination </w:t>
@@ -2553,7 +2581,7 @@
         <w:t xml:space="preserve">Katalog in Textblocks geladen ist, kann </w:t>
       </w:r>
       <w:r>
-        <w:t xml:space="preserve">der </w:t>
+        <w:t xml:space="preserve">dieser </w:t>
       </w:r>
       <w:r>
         <w:t xml:space="preserve">nicht gleichzeitig in </w:t>
@@ -2577,7 +2605,7 @@
       <w:pPr>
         <w:pStyle w:val="berschrift1"/>
       </w:pPr>
-      <w:bookmarkStart w:id="5" w:name="_Toc102252851"/>
+      <w:bookmarkStart w:id="5" w:name="_Toc118644725"/>
       <w:r>
         <w:lastRenderedPageBreak/>
         <w:t>Katalog nach Begriffen durchsuchen</w:t>
@@ -2828,7 +2856,13 @@
         <w:t>)</w:t>
       </w:r>
       <w:r>
-        <w:t xml:space="preserve"> der eingetragenen </w:t>
+        <w:t xml:space="preserve"> der </w:t>
+      </w:r>
+      <w:r>
+        <w:t>eingetragenen</w:t>
+      </w:r>
+      <w:r>
+        <w:t xml:space="preserve"> </w:t>
       </w:r>
       <w:r>
         <w:rPr>
@@ -2896,12 +2930,8 @@
       <w:r>
         <w:t>Operator).</w:t>
       </w:r>
-      <w:r>
-        <w:br/>
-      </w:r>
-      <w:r>
-        <w:br/>
-      </w:r>
+    </w:p>
+    <w:p>
       <w:r>
         <w:t xml:space="preserve">Wenn die Suche aktiviert ist, werden die </w:t>
       </w:r>
@@ -3304,7 +3334,7 @@
         <mc:AlternateContent>
           <mc:Choice Requires="wps">
             <w:drawing>
-              <wp:anchor distT="0" distB="0" distL="114300" distR="114300" simplePos="0" relativeHeight="251658240" behindDoc="0" locked="0" layoutInCell="1" allowOverlap="1" wp14:anchorId="0A89E856" wp14:editId="3EECE356">
+              <wp:anchor distT="0" distB="0" distL="114300" distR="114300" simplePos="0" relativeHeight="251659264" behindDoc="0" locked="0" layoutInCell="1" allowOverlap="1" wp14:anchorId="0A89E856" wp14:editId="3EECE356">
                 <wp:simplePos x="0" y="0"/>
                 <wp:positionH relativeFrom="column">
                   <wp:posOffset>5640705</wp:posOffset>
@@ -3367,7 +3397,7 @@
           </mc:Choice>
           <mc:Fallback>
             <w:pict>
-              <v:shape w14:anchorId="0A89E856" id="_x0000_s1034" type="#_x0000_t202" style="position:absolute;margin-left:444.15pt;margin-top:42pt;width:26.5pt;height:20.5pt;z-index:251658240;visibility:visible;mso-wrap-style:square;mso-width-percent:0;mso-height-percent:0;mso-wrap-distance-left:9pt;mso-wrap-distance-top:0;mso-wrap-distance-right:9pt;mso-wrap-distance-bottom:0;mso-position-horizontal:absolute;mso-position-horizontal-relative:text;mso-position-vertical:absolute;mso-position-vertical-relative:text;mso-width-percent:0;mso-height-percent:0;mso-width-relative:margin;mso-height-relative:margin;v-text-anchor:top" o:gfxdata="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" filled="f" stroked="f">
+              <v:shape w14:anchorId="0A89E856" id="_x0000_s1034" type="#_x0000_t202" style="position:absolute;margin-left:444.15pt;margin-top:42pt;width:26.5pt;height:20.5pt;z-index:251659264;visibility:visible;mso-wrap-style:square;mso-width-percent:0;mso-height-percent:0;mso-wrap-distance-left:9pt;mso-wrap-distance-top:0;mso-wrap-distance-right:9pt;mso-wrap-distance-bottom:0;mso-position-horizontal:absolute;mso-position-horizontal-relative:text;mso-position-vertical:absolute;mso-position-vertical-relative:text;mso-width-percent:0;mso-height-percent:0;mso-width-relative:margin;mso-height-relative:margin;v-text-anchor:top" o:gfxdata="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" filled="f" stroked="f">
                 <v:textbox>
                   <w:txbxContent>
                     <w:p>
@@ -3631,7 +3661,10 @@
         <w:t xml:space="preserve">: </w:t>
       </w:r>
       <w:r>
-        <w:t>Verwendung des Suchfilters (Kategorie, Suchoptionen und Suchbegriffe)</w:t>
+        <w:t>Verwendung des Suchfilters (Kategorie, Suchoptionen und Suchbegriffe</w:t>
+      </w:r>
+      <w:r>
+        <w:t>, Screenshot Version 22.05)</w:t>
       </w:r>
     </w:p>
     <w:p/>
@@ -3671,7 +3704,7 @@
       <w:pPr>
         <w:pStyle w:val="berschrift1"/>
       </w:pPr>
-      <w:bookmarkStart w:id="6" w:name="_Toc102252852"/>
+      <w:bookmarkStart w:id="6" w:name="_Toc118644726"/>
       <w:r>
         <w:lastRenderedPageBreak/>
         <w:t xml:space="preserve">Erstellen </w:t>
@@ -4020,7 +4053,7 @@
         <mc:AlternateContent>
           <mc:Choice Requires="wps">
             <w:drawing>
-              <wp:anchor distT="0" distB="0" distL="114300" distR="114300" simplePos="0" relativeHeight="251685888" behindDoc="0" locked="0" layoutInCell="1" allowOverlap="1" wp14:anchorId="6F0251D4" wp14:editId="4E300B14">
+              <wp:anchor distT="0" distB="0" distL="114300" distR="114300" simplePos="0" relativeHeight="251665408" behindDoc="0" locked="0" layoutInCell="1" allowOverlap="1" wp14:anchorId="6F0251D4" wp14:editId="4E300B14">
                 <wp:simplePos x="0" y="0"/>
                 <wp:positionH relativeFrom="column">
                   <wp:posOffset>1462566</wp:posOffset>
@@ -4085,7 +4118,7 @@
           </mc:Choice>
           <mc:Fallback>
             <w:pict>
-              <v:rect w14:anchorId="1EE7B2A6" id="Rechteck 11" o:spid="_x0000_s1026" style="position:absolute;margin-left:115.15pt;margin-top:4.75pt;width:106.35pt;height:41.35pt;z-index:251685888;visibility:visible;mso-wrap-style:square;mso-width-percent:0;mso-wrap-distance-left:9pt;mso-wrap-distance-top:0;mso-wrap-distance-right:9pt;mso-wrap-distance-bottom:0;mso-position-horizontal:absolute;mso-position-horizontal-relative:text;mso-position-vertical:absolute;mso-position-vertical-relative:text;mso-width-percent:0;mso-width-relative:margin;v-text-anchor:middle" o:gfxdata="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" filled="f" strokecolor="#00b050" strokeweight="2pt"/>
+              <v:rect w14:anchorId="79B1D33E" id="Rechteck 11" o:spid="_x0000_s1026" style="position:absolute;margin-left:115.15pt;margin-top:4.75pt;width:106.35pt;height:41.35pt;z-index:251665408;visibility:visible;mso-wrap-style:square;mso-width-percent:0;mso-wrap-distance-left:9pt;mso-wrap-distance-top:0;mso-wrap-distance-right:9pt;mso-wrap-distance-bottom:0;mso-position-horizontal:absolute;mso-position-horizontal-relative:text;mso-position-vertical:absolute;mso-position-vertical-relative:text;mso-width-percent:0;mso-width-relative:margin;v-text-anchor:middle" o:gfxdata="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" filled="f" strokecolor="#00b050" strokeweight="2pt"/>
             </w:pict>
           </mc:Fallback>
         </mc:AlternateContent>
@@ -4097,7 +4130,7 @@
         <mc:AlternateContent>
           <mc:Choice Requires="wps">
             <w:drawing>
-              <wp:anchor distT="0" distB="0" distL="114300" distR="114300" simplePos="0" relativeHeight="251676672" behindDoc="0" locked="0" layoutInCell="1" allowOverlap="1" wp14:anchorId="4E4470DF" wp14:editId="2E1F3C86">
+              <wp:anchor distT="0" distB="0" distL="114300" distR="114300" simplePos="0" relativeHeight="251663360" behindDoc="0" locked="0" layoutInCell="1" allowOverlap="1" wp14:anchorId="4E4470DF" wp14:editId="2E1F3C86">
                 <wp:simplePos x="0" y="0"/>
                 <wp:positionH relativeFrom="column">
                   <wp:posOffset>64656</wp:posOffset>
@@ -4162,7 +4195,7 @@
           </mc:Choice>
           <mc:Fallback>
             <w:pict>
-              <v:rect w14:anchorId="0FD1E360" id="Rechteck 10" o:spid="_x0000_s1026" style="position:absolute;margin-left:5.1pt;margin-top:4.8pt;width:106.4pt;height:41.35pt;z-index:251676672;visibility:visible;mso-wrap-style:square;mso-width-percent:0;mso-wrap-distance-left:9pt;mso-wrap-distance-top:0;mso-wrap-distance-right:9pt;mso-wrap-distance-bottom:0;mso-position-horizontal:absolute;mso-position-horizontal-relative:text;mso-position-vertical:absolute;mso-position-vertical-relative:text;mso-width-percent:0;mso-width-relative:margin;v-text-anchor:middle" o:gfxdata="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" filled="f" strokecolor="red" strokeweight="2pt"/>
+              <v:rect w14:anchorId="2952FEB8" id="Rechteck 10" o:spid="_x0000_s1026" style="position:absolute;margin-left:5.1pt;margin-top:4.8pt;width:106.4pt;height:41.35pt;z-index:251663360;visibility:visible;mso-wrap-style:square;mso-width-percent:0;mso-wrap-distance-left:9pt;mso-wrap-distance-top:0;mso-wrap-distance-right:9pt;mso-wrap-distance-bottom:0;mso-position-horizontal:absolute;mso-position-horizontal-relative:text;mso-position-vertical:absolute;mso-position-vertical-relative:text;mso-width-percent:0;mso-width-relative:margin;v-text-anchor:middle" o:gfxdata="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" filled="f" strokecolor="red" strokeweight="2pt"/>
             </w:pict>
           </mc:Fallback>
         </mc:AlternateContent>
@@ -4383,7 +4416,7 @@
       <w:pPr>
         <w:pStyle w:val="berschrift1"/>
       </w:pPr>
-      <w:bookmarkStart w:id="7" w:name="_Toc102252853"/>
+      <w:bookmarkStart w:id="7" w:name="_Toc118644727"/>
       <w:r>
         <w:t>FAQ Trouble Shooting (wenn´s mal klemmt)</w:t>
       </w:r>
@@ -4665,7 +4698,7 @@
         <w:rPr>
           <w:b/>
         </w:rPr>
-        <w:t>categoryStyleName</w:t>
+        <w:t>tb_Kategorie</w:t>
       </w:r>
       <w:proofErr w:type="spellEnd"/>
       <w:r>
@@ -4713,13 +4746,7 @@
         <w:rPr>
           <w:b/>
         </w:rPr>
-        <w:t>textblock</w:t>
-      </w:r>
-      <w:r>
-        <w:rPr>
-          <w:b/>
-        </w:rPr>
-        <w:t>StyleName</w:t>
+        <w:t>tb_Textblock</w:t>
       </w:r>
       <w:proofErr w:type="spellEnd"/>
       <w:r>
@@ -4916,21 +4943,19 @@
         <w:t xml:space="preserve"> </w:t>
       </w:r>
       <w:r>
-        <w:t xml:space="preserve">Abhilfe schafft </w:t>
+        <w:t xml:space="preserve">Um eine Katalogdatei in Word zu bearbeiten, muss der </w:t>
+      </w:r>
+      <w:r>
+        <w:t xml:space="preserve">Katalog in </w:t>
       </w:r>
       <w:r>
         <w:t xml:space="preserve">Textblocks </w:t>
       </w:r>
       <w:r>
-        <w:t>zu schließen, oder eine andere Katalogdatei (.</w:t>
-      </w:r>
-      <w:proofErr w:type="spellStart"/>
-      <w:r>
-        <w:t>docx</w:t>
-      </w:r>
-      <w:proofErr w:type="spellEnd"/>
-      <w:r>
-        <w:t>) in Textblocks zu laden</w:t>
+        <w:t xml:space="preserve">geschlossen werden </w:t>
+      </w:r>
+      <w:r>
+        <w:t>(Datei -&gt; Katalog schließen)</w:t>
       </w:r>
       <w:r>
         <w:t>.</w:t>
@@ -5192,32 +5217,20 @@
       <w:r>
         <w:t xml:space="preserve">die Formatvorlage </w:t>
       </w:r>
+      <w:proofErr w:type="spellStart"/>
       <w:r>
         <w:rPr>
           <w:color w:val="C00000"/>
         </w:rPr>
-        <w:t>„</w:t>
-      </w:r>
-      <w:proofErr w:type="spellStart"/>
+        <w:t>tb_</w:t>
+      </w:r>
       <w:r>
         <w:rPr>
           <w:color w:val="C00000"/>
         </w:rPr>
-        <w:t>tb_</w:t>
-      </w:r>
-      <w:r>
-        <w:rPr>
-          <w:color w:val="C00000"/>
-        </w:rPr>
         <w:t>Kategorie</w:t>
       </w:r>
       <w:proofErr w:type="spellEnd"/>
-      <w:r>
-        <w:rPr>
-          <w:color w:val="C00000"/>
-        </w:rPr>
-        <w:t>“</w:t>
-      </w:r>
       <w:r>
         <w:t xml:space="preserve"> im Zieldokument grün formatiert, wird der Textbaustein mit einer grünen Überschrift ins Zieldokument übernommen</w:t>
       </w:r>
@@ -5340,7 +5353,7 @@
       <w:pPr>
         <w:pStyle w:val="berschrift1"/>
       </w:pPr>
-      <w:bookmarkStart w:id="8" w:name="_Toc102252854"/>
+      <w:bookmarkStart w:id="8" w:name="_Toc118644728"/>
       <w:r>
         <w:t>Lizenz</w:t>
       </w:r>
@@ -5372,16 +5385,13 @@
         <w:t xml:space="preserve">für die </w:t>
       </w:r>
       <w:r>
-        <w:t xml:space="preserve">einfache Übernahme eigener </w:t>
-      </w:r>
-      <w:r>
-        <w:t>Textbausteine in Berichte</w:t>
-      </w:r>
-      <w:r>
-        <w:t>n</w:t>
-      </w:r>
-      <w:r>
-        <w:t xml:space="preserve"> </w:t>
+        <w:t xml:space="preserve">schnelle </w:t>
+      </w:r>
+      <w:r>
+        <w:t xml:space="preserve">Übernahme eigener </w:t>
+      </w:r>
+      <w:r>
+        <w:t xml:space="preserve">Textbausteine in Berichte </w:t>
       </w:r>
       <w:r>
         <w:t>genutzt</w:t>
@@ -5514,7 +5524,6 @@
               <w:dataBinding w:prefixMappings="xmlns:ns0='http://purl.org/dc/elements/1.1/' xmlns:ns1='http://schemas.openxmlformats.org/package/2006/metadata/core-properties' " w:xpath="/ns1:coreProperties[1]/ns0:title[1]" w:storeItemID="{6C3C8BC8-F283-45AE-878A-BAB7291924A1}"/>
               <w:text/>
             </w:sdtPr>
-            <w:sdtEndPr/>
             <w:sdtContent>
               <w:r>
                 <w:rPr>
@@ -5522,7 +5531,7 @@
                   <w:sz w:val="16"/>
                   <w:szCs w:val="18"/>
                 </w:rPr>
-                <w:t>Textblocks (Dokumentation)</w:t>
+                <w:t>Textblocks 22.11 (Dokumentation)</w:t>
               </w:r>
             </w:sdtContent>
           </w:sdt>
@@ -5634,7 +5643,7 @@
               <w:tag w:val="Änderungsdatum"/>
               <w:id w:val="1702442636"/>
               <w:dataBinding w:prefixMappings="xmlns:ns0='http://schemas.microsoft.com/office/2006/coverPageProps'" w:xpath="/ns0:CoverPageProperties[1]/ns0:PublishDate[1]" w:storeItemID="{55AF091B-3C7A-41E3-B477-F2FDAA23CFDA}"/>
-              <w:date w:fullDate="2022-05-04T00:00:00Z">
+              <w:date w:fullDate="2022-11-06T00:00:00Z">
                 <w:dateFormat w:val="dd.MM.yyyy"/>
                 <w:lid w:val="de-DE"/>
                 <w:storeMappedDataAs w:val="dateTime"/>
@@ -5648,7 +5657,7 @@
                   <w:sz w:val="16"/>
                   <w:szCs w:val="18"/>
                 </w:rPr>
-                <w:t>04.05.2022</w:t>
+                <w:t>06.11.2022</w:t>
               </w:r>
             </w:sdtContent>
           </w:sdt>
@@ -5673,7 +5682,6 @@
                 <w:docPartUnique/>
               </w:docPartObj>
             </w:sdtPr>
-            <w:sdtEndPr/>
             <w:sdtContent>
               <w:r>
                 <w:rPr>
@@ -5900,43 +5908,49 @@
         <w:rPr>
           <w:sz w:val="20"/>
         </w:rPr>
-        <w:t xml:space="preserve">lässt sich </w:t>
+        <w:t xml:space="preserve">lässt sich ohne Code-Änderungen </w:t>
       </w:r>
       <w:r>
         <w:rPr>
           <w:sz w:val="20"/>
         </w:rPr>
-        <w:t xml:space="preserve">ohne </w:t>
+        <w:t xml:space="preserve">auch </w:t>
       </w:r>
       <w:r>
         <w:rPr>
           <w:sz w:val="20"/>
         </w:rPr>
-        <w:t>Änderungen</w:t>
+        <w:t xml:space="preserve">für </w:t>
       </w:r>
       <w:r>
         <w:rPr>
           <w:sz w:val="20"/>
         </w:rPr>
+        <w:t xml:space="preserve">.NET Core 3.1 </w:t>
+      </w:r>
+      <w:r>
+        <w:rPr>
+          <w:sz w:val="20"/>
+        </w:rPr>
+        <w:t xml:space="preserve">bis </w:t>
+      </w:r>
+      <w:r>
+        <w:rPr>
+          <w:sz w:val="20"/>
+        </w:rPr>
+        <w:t xml:space="preserve">.NET </w:t>
+      </w:r>
+      <w:r>
+        <w:rPr>
+          <w:sz w:val="20"/>
+        </w:rPr>
+        <w:t>7</w:t>
+      </w:r>
+      <w:r>
+        <w:rPr>
+          <w:sz w:val="20"/>
+        </w:rPr>
         <w:t xml:space="preserve"> </w:t>
-      </w:r>
-      <w:r>
-        <w:rPr>
-          <w:sz w:val="20"/>
-        </w:rPr>
-        <w:t xml:space="preserve">auch </w:t>
-      </w:r>
-      <w:r>
-        <w:rPr>
-          <w:sz w:val="20"/>
-        </w:rPr>
-        <w:t xml:space="preserve">für </w:t>
-      </w:r>
-      <w:r>
-        <w:rPr>
-          <w:sz w:val="20"/>
-        </w:rPr>
-        <w:t xml:space="preserve">.NET Core 3.1 oder .NET 5 </w:t>
       </w:r>
       <w:r>
         <w:rPr>
@@ -12961,7 +12975,7 @@
 
 <file path=customXml/item1.xml><?xml version="1.0" encoding="utf-8"?>
 <CoverPageProperties xmlns="http://schemas.microsoft.com/office/2006/coverPageProps">
-  <PublishDate>2022-05-04T00:00:00</PublishDate>
+  <PublishDate>2022-11-06T00:00:00</PublishDate>
   <Abstract/>
   <CompanyAddress/>
   <CompanyPhone/>

</xml_diff>